<commit_message>
Updated schedule and added it to the Word document
</commit_message>
<xml_diff>
--- a/Kahno_formal.docx
+++ b/Kahno_formal.docx
@@ -1,6 +1,6 @@
 
 <file path=word/document.xml><?xml version="1.0" encoding="utf-8"?>
-<w:document xmlns:wpc="http://schemas.microsoft.com/office/word/2010/wordprocessingCanvas" xmlns:cx="http://schemas.microsoft.com/office/drawing/2014/chartex" xmlns:cx1="http://schemas.microsoft.com/office/drawing/2015/9/8/chartex" xmlns:cx2="http://schemas.microsoft.com/office/drawing/2015/10/21/chartex" xmlns:mc="http://schemas.openxmlformats.org/markup-compatibility/2006" xmlns:o="urn:schemas-microsoft-com:office:office" xmlns:r="http://schemas.openxmlformats.org/officeDocument/2006/relationships" xmlns:m="http://schemas.openxmlformats.org/officeDocument/2006/math" xmlns:v="urn:schemas-microsoft-com:vml" xmlns:wp14="http://schemas.microsoft.com/office/word/2010/wordprocessingDrawing" xmlns:wp="http://schemas.openxmlformats.org/drawingml/2006/wordprocessingDrawing" xmlns:w10="urn:schemas-microsoft-com:office:word" xmlns:w="http://schemas.openxmlformats.org/wordprocessingml/2006/main" xmlns:w14="http://schemas.microsoft.com/office/word/2010/wordml" xmlns:w15="http://schemas.microsoft.com/office/word/2012/wordml" xmlns:w16se="http://schemas.microsoft.com/office/word/2015/wordml/symex" xmlns:wpg="http://schemas.microsoft.com/office/word/2010/wordprocessingGroup" xmlns:wpi="http://schemas.microsoft.com/office/word/2010/wordprocessingInk" xmlns:wne="http://schemas.microsoft.com/office/word/2006/wordml" xmlns:wps="http://schemas.microsoft.com/office/word/2010/wordprocessingShape" mc:Ignorable="w14 w15 w16se wp14">
+<w:document xmlns:wpc="http://schemas.microsoft.com/office/word/2010/wordprocessingCanvas" xmlns:cx="http://schemas.microsoft.com/office/drawing/2014/chartex" xmlns:cx1="http://schemas.microsoft.com/office/drawing/2015/9/8/chartex" xmlns:cx2="http://schemas.microsoft.com/office/drawing/2015/10/21/chartex" xmlns:cx3="http://schemas.microsoft.com/office/drawing/2016/5/9/chartex" xmlns:cx4="http://schemas.microsoft.com/office/drawing/2016/5/10/chartex" xmlns:cx5="http://schemas.microsoft.com/office/drawing/2016/5/11/chartex" xmlns:cx6="http://schemas.microsoft.com/office/drawing/2016/5/12/chartex" xmlns:cx7="http://schemas.microsoft.com/office/drawing/2016/5/13/chartex" xmlns:cx8="http://schemas.microsoft.com/office/drawing/2016/5/14/chartex" xmlns:mc="http://schemas.openxmlformats.org/markup-compatibility/2006" xmlns:aink="http://schemas.microsoft.com/office/drawing/2016/ink" xmlns:am3d="http://schemas.microsoft.com/office/drawing/2017/model3d" xmlns:o="urn:schemas-microsoft-com:office:office" xmlns:r="http://schemas.openxmlformats.org/officeDocument/2006/relationships" xmlns:m="http://schemas.openxmlformats.org/officeDocument/2006/math" xmlns:v="urn:schemas-microsoft-com:vml" xmlns:wp14="http://schemas.microsoft.com/office/word/2010/wordprocessingDrawing" xmlns:wp="http://schemas.openxmlformats.org/drawingml/2006/wordprocessingDrawing" xmlns:w10="urn:schemas-microsoft-com:office:word" xmlns:w="http://schemas.openxmlformats.org/wordprocessingml/2006/main" xmlns:w14="http://schemas.microsoft.com/office/word/2010/wordml" xmlns:w15="http://schemas.microsoft.com/office/word/2012/wordml" xmlns:w16cid="http://schemas.microsoft.com/office/word/2016/wordml/cid" xmlns:w16se="http://schemas.microsoft.com/office/word/2015/wordml/symex" xmlns:wpg="http://schemas.microsoft.com/office/word/2010/wordprocessingGroup" xmlns:wpi="http://schemas.microsoft.com/office/word/2010/wordprocessingInk" xmlns:wne="http://schemas.microsoft.com/office/word/2006/wordml" xmlns:wps="http://schemas.microsoft.com/office/word/2010/wordprocessingShape" mc:Ignorable="w14 w15 w16se w16cid wp14">
   <w:body>
     <w:sdt>
       <w:sdtPr>
@@ -824,13 +824,7 @@
         <w:rPr>
           <w:sz w:val="28"/>
         </w:rPr>
-        <w:t>The current budget</w:t>
-      </w:r>
-      <w:r>
-        <w:rPr>
-          <w:sz w:val="28"/>
-        </w:rPr>
-        <w:t xml:space="preserve"> only accounts for the initial release and not the lifetime server maintenance costs</w:t>
+        <w:t>The current budget only accounts for the initial release and not the lifetime server maintenance costs</w:t>
       </w:r>
     </w:p>
     <w:p>
@@ -904,13 +898,7 @@
         <w:rPr>
           <w:sz w:val="28"/>
         </w:rPr>
-        <w:t>Ord</w:t>
-      </w:r>
-      <w:r>
-        <w:rPr>
-          <w:sz w:val="28"/>
-        </w:rPr>
-        <w:t>er placement facilities for multiple restaurants.</w:t>
+        <w:t>Order placement facilities for multiple restaurants.</w:t>
       </w:r>
     </w:p>
     <w:p>
@@ -944,13 +932,7 @@
         <w:rPr>
           <w:sz w:val="28"/>
         </w:rPr>
-        <w:t>Portal to sign up a restaurant and des</w:t>
-      </w:r>
-      <w:r>
-        <w:rPr>
-          <w:sz w:val="28"/>
-        </w:rPr>
-        <w:t>ign a site which can be viewed in the app.</w:t>
+        <w:t>Portal to sign up a restaurant and design a site which can be viewed in the app.</w:t>
       </w:r>
     </w:p>
     <w:p>
@@ -1040,13 +1022,7 @@
         <w:rPr>
           <w:sz w:val="28"/>
         </w:rPr>
-        <w:t xml:space="preserve">Simplify the process of placing </w:t>
-      </w:r>
-      <w:r>
-        <w:rPr>
-          <w:sz w:val="28"/>
-        </w:rPr>
-        <w:t>orders for food.</w:t>
+        <w:t>Simplify the process of placing orders for food.</w:t>
       </w:r>
     </w:p>
     <w:p>
@@ -1080,13 +1056,7 @@
         <w:rPr>
           <w:sz w:val="28"/>
         </w:rPr>
-        <w:t>Provide a competitor to local applications wh</w:t>
-      </w:r>
-      <w:r>
-        <w:rPr>
-          <w:sz w:val="28"/>
-        </w:rPr>
-        <w:t>ich do not offer all our services.</w:t>
+        <w:t>Provide a competitor to local applications which do not offer all our services.</w:t>
       </w:r>
     </w:p>
     <w:p>
@@ -1170,13 +1140,7 @@
         <w:rPr>
           <w:sz w:val="28"/>
         </w:rPr>
-        <w:t>Something about using a web view</w:t>
-      </w:r>
-      <w:r>
-        <w:rPr>
-          <w:sz w:val="28"/>
-        </w:rPr>
-        <w:t xml:space="preserve"> to convert websites into </w:t>
+        <w:t xml:space="preserve">Something about using a web view to convert websites into </w:t>
       </w:r>
       <w:proofErr w:type="spellStart"/>
       <w:r>
@@ -1241,6 +1205,1432 @@
     </w:p>
     <w:p>
       <w:pPr>
+        <w:rPr>
+          <w:sz w:val="28"/>
+        </w:rPr>
+      </w:pPr>
+      <w:r>
+        <w:rPr>
+          <w:sz w:val="28"/>
+        </w:rPr>
+        <w:lastRenderedPageBreak/>
+        <w:t>Schedule</w:t>
+      </w:r>
+    </w:p>
+    <w:tbl>
+      <w:tblPr>
+        <w:tblW w:w="5000" w:type="pct"/>
+        <w:tblBorders>
+          <w:top w:val="single" w:sz="4" w:space="0" w:color="auto"/>
+          <w:left w:val="single" w:sz="4" w:space="0" w:color="auto"/>
+          <w:bottom w:val="single" w:sz="4" w:space="0" w:color="auto"/>
+          <w:right w:val="single" w:sz="4" w:space="0" w:color="auto"/>
+          <w:insideH w:val="single" w:sz="4" w:space="0" w:color="auto"/>
+          <w:insideV w:val="single" w:sz="4" w:space="0" w:color="auto"/>
+        </w:tblBorders>
+        <w:tblCellMar>
+          <w:left w:w="0" w:type="dxa"/>
+          <w:right w:w="0" w:type="dxa"/>
+        </w:tblCellMar>
+        <w:tblLook w:val="04A0" w:firstRow="1" w:lastRow="0" w:firstColumn="1" w:lastColumn="0" w:noHBand="0" w:noVBand="1"/>
+      </w:tblPr>
+      <w:tblGrid>
+        <w:gridCol w:w="2084"/>
+        <w:gridCol w:w="5731"/>
+        <w:gridCol w:w="1201"/>
+      </w:tblGrid>
+      <w:tr>
+        <w:trPr>
+          <w:trHeight w:val="672"/>
+        </w:trPr>
+        <w:tc>
+          <w:tcPr>
+            <w:tcW w:w="1038" w:type="pct"/>
+            <w:shd w:val="clear" w:color="auto" w:fill="auto"/>
+            <w:tcMar>
+              <w:top w:w="15" w:type="dxa"/>
+              <w:left w:w="108" w:type="dxa"/>
+              <w:bottom w:w="0" w:type="dxa"/>
+              <w:right w:w="108" w:type="dxa"/>
+            </w:tcMar>
+            <w:hideMark/>
+          </w:tcPr>
+          <w:p>
+            <w:pPr>
+              <w:spacing w:after="0" w:line="276" w:lineRule="auto"/>
+              <w:rPr>
+                <w:rFonts w:ascii="Arial" w:eastAsia="Times New Roman" w:hAnsi="Arial" w:cs="Arial"/>
+                <w:color w:val="000000" w:themeColor="text1"/>
+                <w:sz w:val="36"/>
+                <w:szCs w:val="36"/>
+                <w:lang w:eastAsia="en-ZA"/>
+              </w:rPr>
+            </w:pPr>
+            <w:r>
+              <w:rPr>
+                <w:rFonts w:ascii="Arial" w:eastAsia="Times New Roman" w:hAnsi="Arial" w:cs="Arial"/>
+                <w:b/>
+                <w:bCs/>
+                <w:color w:val="000000" w:themeColor="text1"/>
+                <w:kern w:val="24"/>
+                <w:sz w:val="28"/>
+                <w:szCs w:val="28"/>
+                <w:lang w:val="en-GB" w:eastAsia="en-ZA"/>
+              </w:rPr>
+              <w:t>Project Steps</w:t>
+            </w:r>
+          </w:p>
+        </w:tc>
+        <w:tc>
+          <w:tcPr>
+            <w:tcW w:w="3237" w:type="pct"/>
+            <w:shd w:val="clear" w:color="auto" w:fill="auto"/>
+            <w:tcMar>
+              <w:top w:w="15" w:type="dxa"/>
+              <w:left w:w="108" w:type="dxa"/>
+              <w:bottom w:w="0" w:type="dxa"/>
+              <w:right w:w="108" w:type="dxa"/>
+            </w:tcMar>
+            <w:hideMark/>
+          </w:tcPr>
+          <w:p>
+            <w:pPr>
+              <w:spacing w:after="0" w:line="276" w:lineRule="auto"/>
+              <w:jc w:val="center"/>
+              <w:rPr>
+                <w:rFonts w:ascii="Arial" w:eastAsia="Times New Roman" w:hAnsi="Arial" w:cs="Arial"/>
+                <w:color w:val="000000" w:themeColor="text1"/>
+                <w:sz w:val="36"/>
+                <w:szCs w:val="36"/>
+                <w:lang w:eastAsia="en-ZA"/>
+              </w:rPr>
+            </w:pPr>
+            <w:r>
+              <w:rPr>
+                <w:rFonts w:ascii="Arial" w:eastAsia="Times New Roman" w:hAnsi="Arial" w:cs="Arial"/>
+                <w:b/>
+                <w:bCs/>
+                <w:color w:val="000000" w:themeColor="text1"/>
+                <w:kern w:val="24"/>
+                <w:sz w:val="28"/>
+                <w:szCs w:val="28"/>
+                <w:lang w:eastAsia="en-ZA"/>
+              </w:rPr>
+              <w:t>Detail</w:t>
+            </w:r>
+          </w:p>
+          <w:p>
+            <w:pPr>
+              <w:spacing w:after="0" w:line="276" w:lineRule="auto"/>
+              <w:jc w:val="center"/>
+              <w:rPr>
+                <w:rFonts w:ascii="Arial" w:eastAsia="Times New Roman" w:hAnsi="Arial" w:cs="Arial"/>
+                <w:color w:val="000000" w:themeColor="text1"/>
+                <w:sz w:val="36"/>
+                <w:szCs w:val="36"/>
+                <w:lang w:eastAsia="en-ZA"/>
+              </w:rPr>
+            </w:pPr>
+            <w:r>
+              <w:rPr>
+                <w:rFonts w:ascii="Arial" w:eastAsia="Times New Roman" w:hAnsi="Arial" w:cs="Arial"/>
+                <w:b/>
+                <w:bCs/>
+                <w:color w:val="000000" w:themeColor="text1"/>
+                <w:kern w:val="24"/>
+                <w:sz w:val="28"/>
+                <w:szCs w:val="28"/>
+                <w:lang w:val="en-GB" w:eastAsia="en-ZA"/>
+              </w:rPr>
+              <w:t> </w:t>
+            </w:r>
+          </w:p>
+        </w:tc>
+        <w:tc>
+          <w:tcPr>
+            <w:tcW w:w="725" w:type="pct"/>
+            <w:shd w:val="clear" w:color="auto" w:fill="auto"/>
+            <w:tcMar>
+              <w:top w:w="15" w:type="dxa"/>
+              <w:left w:w="108" w:type="dxa"/>
+              <w:bottom w:w="0" w:type="dxa"/>
+              <w:right w:w="108" w:type="dxa"/>
+            </w:tcMar>
+            <w:hideMark/>
+          </w:tcPr>
+          <w:p>
+            <w:pPr>
+              <w:spacing w:after="0" w:line="264" w:lineRule="auto"/>
+              <w:jc w:val="center"/>
+              <w:rPr>
+                <w:rFonts w:ascii="Arial" w:eastAsia="Times New Roman" w:hAnsi="Arial" w:cs="Arial"/>
+                <w:color w:val="000000" w:themeColor="text1"/>
+                <w:sz w:val="36"/>
+                <w:szCs w:val="36"/>
+                <w:lang w:eastAsia="en-ZA"/>
+              </w:rPr>
+            </w:pPr>
+            <w:r>
+              <w:rPr>
+                <w:rFonts w:ascii="Arial" w:eastAsia="Times New Roman" w:hAnsi="Arial" w:cs="Arial"/>
+                <w:b/>
+                <w:bCs/>
+                <w:color w:val="000000" w:themeColor="text1"/>
+                <w:kern w:val="24"/>
+                <w:sz w:val="28"/>
+                <w:szCs w:val="28"/>
+                <w:lang w:val="en-GB" w:eastAsia="en-ZA"/>
+              </w:rPr>
+              <w:t>Date</w:t>
+            </w:r>
+          </w:p>
+        </w:tc>
+      </w:tr>
+      <w:tr>
+        <w:trPr>
+          <w:trHeight w:val="326"/>
+        </w:trPr>
+        <w:tc>
+          <w:tcPr>
+            <w:tcW w:w="1038" w:type="pct"/>
+            <w:shd w:val="clear" w:color="auto" w:fill="auto"/>
+            <w:tcMar>
+              <w:top w:w="15" w:type="dxa"/>
+              <w:left w:w="108" w:type="dxa"/>
+              <w:bottom w:w="0" w:type="dxa"/>
+              <w:right w:w="108" w:type="dxa"/>
+            </w:tcMar>
+            <w:hideMark/>
+          </w:tcPr>
+          <w:p>
+            <w:pPr>
+              <w:spacing w:after="0" w:line="276" w:lineRule="auto"/>
+              <w:rPr>
+                <w:rFonts w:ascii="Arial" w:eastAsia="Times New Roman" w:hAnsi="Arial" w:cs="Arial"/>
+                <w:color w:val="000000" w:themeColor="text1"/>
+                <w:sz w:val="36"/>
+                <w:szCs w:val="36"/>
+                <w:lang w:eastAsia="en-ZA"/>
+              </w:rPr>
+            </w:pPr>
+            <w:r>
+              <w:rPr>
+                <w:rFonts w:ascii="Arial" w:eastAsia="Times New Roman" w:hAnsi="Arial" w:cs="Arial"/>
+                <w:b/>
+                <w:bCs/>
+                <w:color w:val="000000" w:themeColor="text1"/>
+                <w:kern w:val="24"/>
+                <w:sz w:val="28"/>
+                <w:szCs w:val="28"/>
+                <w:lang w:val="en-GB" w:eastAsia="en-ZA"/>
+              </w:rPr>
+              <w:t>Scope definition</w:t>
+            </w:r>
+          </w:p>
+        </w:tc>
+        <w:tc>
+          <w:tcPr>
+            <w:tcW w:w="3237" w:type="pct"/>
+            <w:shd w:val="clear" w:color="auto" w:fill="auto"/>
+            <w:tcMar>
+              <w:top w:w="15" w:type="dxa"/>
+              <w:left w:w="108" w:type="dxa"/>
+              <w:bottom w:w="0" w:type="dxa"/>
+              <w:right w:w="108" w:type="dxa"/>
+            </w:tcMar>
+            <w:hideMark/>
+          </w:tcPr>
+          <w:p>
+            <w:pPr>
+              <w:spacing w:after="0" w:line="276" w:lineRule="auto"/>
+              <w:rPr>
+                <w:rFonts w:ascii="Arial" w:eastAsia="Times New Roman" w:hAnsi="Arial" w:cs="Arial"/>
+                <w:color w:val="000000" w:themeColor="text1"/>
+                <w:sz w:val="36"/>
+                <w:szCs w:val="36"/>
+                <w:lang w:eastAsia="en-ZA"/>
+              </w:rPr>
+            </w:pPr>
+            <w:r>
+              <w:rPr>
+                <w:rFonts w:ascii="Arial" w:eastAsia="Times New Roman" w:hAnsi="Arial" w:cs="Arial"/>
+                <w:color w:val="000000" w:themeColor="text1"/>
+                <w:kern w:val="24"/>
+                <w:sz w:val="24"/>
+                <w:szCs w:val="24"/>
+                <w:lang w:val="en-GB" w:eastAsia="en-ZA"/>
+              </w:rPr>
+              <w:t xml:space="preserve">Scope definition documented in the project proposal. </w:t>
+            </w:r>
+          </w:p>
+        </w:tc>
+        <w:tc>
+          <w:tcPr>
+            <w:tcW w:w="725" w:type="pct"/>
+            <w:shd w:val="clear" w:color="auto" w:fill="auto"/>
+            <w:tcMar>
+              <w:top w:w="15" w:type="dxa"/>
+              <w:left w:w="108" w:type="dxa"/>
+              <w:bottom w:w="0" w:type="dxa"/>
+              <w:right w:w="108" w:type="dxa"/>
+            </w:tcMar>
+            <w:hideMark/>
+          </w:tcPr>
+          <w:p>
+            <w:pPr>
+              <w:spacing w:after="0" w:line="264" w:lineRule="auto"/>
+              <w:rPr>
+                <w:rFonts w:ascii="Arial" w:eastAsia="Times New Roman" w:hAnsi="Arial" w:cs="Arial"/>
+                <w:color w:val="000000" w:themeColor="text1"/>
+                <w:sz w:val="36"/>
+                <w:szCs w:val="36"/>
+                <w:lang w:eastAsia="en-ZA"/>
+              </w:rPr>
+            </w:pPr>
+            <w:r>
+              <w:rPr>
+                <w:rFonts w:ascii="Arial" w:eastAsia="Times New Roman" w:hAnsi="Arial" w:cs="Arial"/>
+                <w:color w:val="000000" w:themeColor="text1"/>
+                <w:kern w:val="24"/>
+                <w:sz w:val="28"/>
+                <w:szCs w:val="28"/>
+                <w:lang w:val="en-GB" w:eastAsia="en-ZA"/>
+              </w:rPr>
+              <w:t xml:space="preserve">25-02-2019 </w:t>
+            </w:r>
+          </w:p>
+        </w:tc>
+      </w:tr>
+      <w:tr>
+        <w:trPr>
+          <w:trHeight w:val="718"/>
+        </w:trPr>
+        <w:tc>
+          <w:tcPr>
+            <w:tcW w:w="1038" w:type="pct"/>
+            <w:shd w:val="clear" w:color="auto" w:fill="auto"/>
+            <w:tcMar>
+              <w:top w:w="15" w:type="dxa"/>
+              <w:left w:w="108" w:type="dxa"/>
+              <w:bottom w:w="0" w:type="dxa"/>
+              <w:right w:w="108" w:type="dxa"/>
+            </w:tcMar>
+            <w:hideMark/>
+          </w:tcPr>
+          <w:p>
+            <w:pPr>
+              <w:spacing w:after="0" w:line="264" w:lineRule="auto"/>
+              <w:rPr>
+                <w:rFonts w:ascii="Arial" w:eastAsia="Times New Roman" w:hAnsi="Arial" w:cs="Arial"/>
+                <w:color w:val="000000" w:themeColor="text1"/>
+                <w:sz w:val="36"/>
+                <w:szCs w:val="36"/>
+                <w:lang w:eastAsia="en-ZA"/>
+              </w:rPr>
+            </w:pPr>
+            <w:r>
+              <w:rPr>
+                <w:rFonts w:ascii="Arial" w:eastAsia="Times New Roman" w:hAnsi="Arial" w:cs="Arial"/>
+                <w:b/>
+                <w:bCs/>
+                <w:color w:val="000000" w:themeColor="text1"/>
+                <w:kern w:val="24"/>
+                <w:sz w:val="28"/>
+                <w:szCs w:val="28"/>
+                <w:lang w:val="en-GB" w:eastAsia="en-ZA"/>
+              </w:rPr>
+              <w:t>Problem analysis</w:t>
+            </w:r>
+          </w:p>
+        </w:tc>
+        <w:tc>
+          <w:tcPr>
+            <w:tcW w:w="3237" w:type="pct"/>
+            <w:shd w:val="clear" w:color="auto" w:fill="auto"/>
+            <w:tcMar>
+              <w:top w:w="15" w:type="dxa"/>
+              <w:left w:w="108" w:type="dxa"/>
+              <w:bottom w:w="0" w:type="dxa"/>
+              <w:right w:w="108" w:type="dxa"/>
+            </w:tcMar>
+            <w:hideMark/>
+          </w:tcPr>
+          <w:p>
+            <w:pPr>
+              <w:spacing w:after="0" w:line="276" w:lineRule="auto"/>
+              <w:rPr>
+                <w:rFonts w:ascii="Arial" w:eastAsia="Times New Roman" w:hAnsi="Arial" w:cs="Arial"/>
+                <w:color w:val="000000" w:themeColor="text1"/>
+                <w:sz w:val="36"/>
+                <w:szCs w:val="36"/>
+                <w:lang w:eastAsia="en-ZA"/>
+              </w:rPr>
+            </w:pPr>
+            <w:r>
+              <w:rPr>
+                <w:rFonts w:ascii="Arial" w:eastAsia="Times New Roman" w:hAnsi="Arial" w:cs="Arial"/>
+                <w:color w:val="000000" w:themeColor="text1"/>
+                <w:kern w:val="24"/>
+                <w:sz w:val="24"/>
+                <w:szCs w:val="24"/>
+                <w:lang w:val="en-GB" w:eastAsia="en-ZA"/>
+              </w:rPr>
+              <w:t xml:space="preserve">The project proposal with the existing problems, proposed solutions to the problems, business opportunities, schedule of events and the economic justification. </w:t>
+            </w:r>
+          </w:p>
+        </w:tc>
+        <w:tc>
+          <w:tcPr>
+            <w:tcW w:w="725" w:type="pct"/>
+            <w:shd w:val="clear" w:color="auto" w:fill="auto"/>
+            <w:tcMar>
+              <w:top w:w="15" w:type="dxa"/>
+              <w:left w:w="108" w:type="dxa"/>
+              <w:bottom w:w="0" w:type="dxa"/>
+              <w:right w:w="108" w:type="dxa"/>
+            </w:tcMar>
+            <w:hideMark/>
+          </w:tcPr>
+          <w:p>
+            <w:pPr>
+              <w:spacing w:after="0" w:line="264" w:lineRule="auto"/>
+              <w:rPr>
+                <w:rFonts w:ascii="Arial" w:eastAsia="Times New Roman" w:hAnsi="Arial" w:cs="Arial"/>
+                <w:color w:val="000000" w:themeColor="text1"/>
+                <w:sz w:val="36"/>
+                <w:szCs w:val="36"/>
+                <w:lang w:eastAsia="en-ZA"/>
+              </w:rPr>
+            </w:pPr>
+            <w:r>
+              <w:rPr>
+                <w:rFonts w:ascii="Arial" w:eastAsia="Times New Roman" w:hAnsi="Arial" w:cs="Arial"/>
+                <w:color w:val="000000" w:themeColor="text1"/>
+                <w:kern w:val="24"/>
+                <w:sz w:val="28"/>
+                <w:szCs w:val="28"/>
+                <w:lang w:val="en-GB" w:eastAsia="en-ZA"/>
+              </w:rPr>
+              <w:t>25-02-2019</w:t>
+            </w:r>
+          </w:p>
+        </w:tc>
+      </w:tr>
+      <w:tr>
+        <w:trPr>
+          <w:trHeight w:val="494"/>
+        </w:trPr>
+        <w:tc>
+          <w:tcPr>
+            <w:tcW w:w="1038" w:type="pct"/>
+            <w:shd w:val="clear" w:color="auto" w:fill="auto"/>
+            <w:tcMar>
+              <w:top w:w="15" w:type="dxa"/>
+              <w:left w:w="108" w:type="dxa"/>
+              <w:bottom w:w="0" w:type="dxa"/>
+              <w:right w:w="108" w:type="dxa"/>
+            </w:tcMar>
+            <w:hideMark/>
+          </w:tcPr>
+          <w:p>
+            <w:pPr>
+              <w:spacing w:after="0" w:line="264" w:lineRule="auto"/>
+              <w:rPr>
+                <w:rFonts w:ascii="Arial" w:eastAsia="Times New Roman" w:hAnsi="Arial" w:cs="Arial"/>
+                <w:color w:val="000000" w:themeColor="text1"/>
+                <w:sz w:val="36"/>
+                <w:szCs w:val="36"/>
+                <w:lang w:eastAsia="en-ZA"/>
+              </w:rPr>
+            </w:pPr>
+            <w:r>
+              <w:rPr>
+                <w:rFonts w:ascii="Arial" w:eastAsia="Times New Roman" w:hAnsi="Arial" w:cs="Arial"/>
+                <w:b/>
+                <w:bCs/>
+                <w:color w:val="000000" w:themeColor="text1"/>
+                <w:kern w:val="24"/>
+                <w:sz w:val="28"/>
+                <w:szCs w:val="28"/>
+                <w:lang w:val="en-GB" w:eastAsia="en-ZA"/>
+              </w:rPr>
+              <w:t>Requirements analysis</w:t>
+            </w:r>
+          </w:p>
+        </w:tc>
+        <w:tc>
+          <w:tcPr>
+            <w:tcW w:w="3237" w:type="pct"/>
+            <w:shd w:val="clear" w:color="auto" w:fill="auto"/>
+            <w:tcMar>
+              <w:top w:w="15" w:type="dxa"/>
+              <w:left w:w="108" w:type="dxa"/>
+              <w:bottom w:w="0" w:type="dxa"/>
+              <w:right w:w="108" w:type="dxa"/>
+            </w:tcMar>
+            <w:hideMark/>
+          </w:tcPr>
+          <w:p>
+            <w:pPr>
+              <w:spacing w:after="0" w:line="276" w:lineRule="auto"/>
+              <w:rPr>
+                <w:rFonts w:ascii="Arial" w:eastAsia="Times New Roman" w:hAnsi="Arial" w:cs="Arial"/>
+                <w:color w:val="000000" w:themeColor="text1"/>
+                <w:sz w:val="36"/>
+                <w:szCs w:val="36"/>
+                <w:lang w:eastAsia="en-ZA"/>
+              </w:rPr>
+            </w:pPr>
+            <w:r>
+              <w:rPr>
+                <w:rFonts w:ascii="Arial" w:eastAsia="Times New Roman" w:hAnsi="Arial" w:cs="Arial"/>
+                <w:color w:val="000000" w:themeColor="text1"/>
+                <w:kern w:val="24"/>
+                <w:sz w:val="24"/>
+                <w:szCs w:val="24"/>
+                <w:lang w:val="en-GB" w:eastAsia="en-ZA"/>
+              </w:rPr>
+              <w:t>Business requirement statements</w:t>
+            </w:r>
+          </w:p>
+        </w:tc>
+        <w:tc>
+          <w:tcPr>
+            <w:tcW w:w="725" w:type="pct"/>
+            <w:shd w:val="clear" w:color="auto" w:fill="auto"/>
+            <w:tcMar>
+              <w:top w:w="15" w:type="dxa"/>
+              <w:left w:w="108" w:type="dxa"/>
+              <w:bottom w:w="0" w:type="dxa"/>
+              <w:right w:w="108" w:type="dxa"/>
+            </w:tcMar>
+            <w:hideMark/>
+          </w:tcPr>
+          <w:p>
+            <w:pPr>
+              <w:spacing w:after="0" w:line="264" w:lineRule="auto"/>
+              <w:rPr>
+                <w:rFonts w:ascii="Arial" w:eastAsia="Times New Roman" w:hAnsi="Arial" w:cs="Arial"/>
+                <w:color w:val="000000" w:themeColor="text1"/>
+                <w:sz w:val="36"/>
+                <w:szCs w:val="36"/>
+                <w:lang w:eastAsia="en-ZA"/>
+              </w:rPr>
+            </w:pPr>
+            <w:r>
+              <w:rPr>
+                <w:rFonts w:ascii="Arial" w:eastAsia="Times New Roman" w:hAnsi="Arial" w:cs="Arial"/>
+                <w:color w:val="000000" w:themeColor="text1"/>
+                <w:kern w:val="24"/>
+                <w:sz w:val="28"/>
+                <w:szCs w:val="28"/>
+                <w:lang w:eastAsia="en-ZA"/>
+              </w:rPr>
+              <w:t>29-05-2019</w:t>
+            </w:r>
+          </w:p>
+        </w:tc>
+      </w:tr>
+      <w:tr>
+        <w:trPr>
+          <w:trHeight w:val="312"/>
+        </w:trPr>
+        <w:tc>
+          <w:tcPr>
+            <w:tcW w:w="1038" w:type="pct"/>
+            <w:shd w:val="clear" w:color="auto" w:fill="auto"/>
+            <w:tcMar>
+              <w:top w:w="15" w:type="dxa"/>
+              <w:left w:w="108" w:type="dxa"/>
+              <w:bottom w:w="0" w:type="dxa"/>
+              <w:right w:w="108" w:type="dxa"/>
+            </w:tcMar>
+            <w:hideMark/>
+          </w:tcPr>
+          <w:p>
+            <w:pPr>
+              <w:spacing w:after="0" w:line="264" w:lineRule="auto"/>
+              <w:rPr>
+                <w:rFonts w:ascii="Arial" w:eastAsia="Times New Roman" w:hAnsi="Arial" w:cs="Arial"/>
+                <w:color w:val="000000" w:themeColor="text1"/>
+                <w:sz w:val="36"/>
+                <w:szCs w:val="36"/>
+                <w:lang w:eastAsia="en-ZA"/>
+              </w:rPr>
+            </w:pPr>
+            <w:r>
+              <w:rPr>
+                <w:rFonts w:ascii="Arial" w:eastAsia="Times New Roman" w:hAnsi="Arial" w:cs="Arial"/>
+                <w:b/>
+                <w:bCs/>
+                <w:color w:val="000000" w:themeColor="text1"/>
+                <w:kern w:val="24"/>
+                <w:sz w:val="28"/>
+                <w:szCs w:val="28"/>
+                <w:lang w:val="en-GB" w:eastAsia="en-ZA"/>
+              </w:rPr>
+              <w:t>Logical design</w:t>
+            </w:r>
+          </w:p>
+        </w:tc>
+        <w:tc>
+          <w:tcPr>
+            <w:tcW w:w="3237" w:type="pct"/>
+            <w:shd w:val="clear" w:color="auto" w:fill="auto"/>
+            <w:tcMar>
+              <w:top w:w="15" w:type="dxa"/>
+              <w:left w:w="108" w:type="dxa"/>
+              <w:bottom w:w="0" w:type="dxa"/>
+              <w:right w:w="108" w:type="dxa"/>
+            </w:tcMar>
+            <w:hideMark/>
+          </w:tcPr>
+          <w:p>
+            <w:pPr>
+              <w:spacing w:after="0" w:line="276" w:lineRule="auto"/>
+              <w:rPr>
+                <w:rFonts w:ascii="Arial" w:eastAsia="Times New Roman" w:hAnsi="Arial" w:cs="Arial"/>
+                <w:color w:val="000000" w:themeColor="text1"/>
+                <w:sz w:val="36"/>
+                <w:szCs w:val="36"/>
+                <w:lang w:eastAsia="en-ZA"/>
+              </w:rPr>
+            </w:pPr>
+            <w:r>
+              <w:rPr>
+                <w:rFonts w:ascii="Arial" w:eastAsia="Times New Roman" w:hAnsi="Arial" w:cs="Arial"/>
+                <w:color w:val="000000" w:themeColor="text1"/>
+                <w:kern w:val="24"/>
+                <w:sz w:val="24"/>
+                <w:szCs w:val="24"/>
+                <w:lang w:val="en-GB" w:eastAsia="en-ZA"/>
+              </w:rPr>
+              <w:t>Specifications and the logical system modules</w:t>
+            </w:r>
+          </w:p>
+        </w:tc>
+        <w:tc>
+          <w:tcPr>
+            <w:tcW w:w="725" w:type="pct"/>
+            <w:shd w:val="clear" w:color="auto" w:fill="auto"/>
+            <w:tcMar>
+              <w:top w:w="15" w:type="dxa"/>
+              <w:left w:w="108" w:type="dxa"/>
+              <w:bottom w:w="0" w:type="dxa"/>
+              <w:right w:w="108" w:type="dxa"/>
+            </w:tcMar>
+            <w:hideMark/>
+          </w:tcPr>
+          <w:p>
+            <w:pPr>
+              <w:spacing w:after="0" w:line="264" w:lineRule="auto"/>
+              <w:rPr>
+                <w:rFonts w:ascii="Arial" w:eastAsia="Times New Roman" w:hAnsi="Arial" w:cs="Arial"/>
+                <w:color w:val="000000" w:themeColor="text1"/>
+                <w:sz w:val="36"/>
+                <w:szCs w:val="36"/>
+                <w:lang w:eastAsia="en-ZA"/>
+              </w:rPr>
+            </w:pPr>
+            <w:r>
+              <w:rPr>
+                <w:rFonts w:ascii="Arial" w:eastAsia="Times New Roman" w:hAnsi="Arial" w:cs="Arial"/>
+                <w:color w:val="000000" w:themeColor="text1"/>
+                <w:kern w:val="24"/>
+                <w:sz w:val="28"/>
+                <w:szCs w:val="28"/>
+                <w:lang w:eastAsia="en-ZA"/>
+              </w:rPr>
+              <w:t>29-05-2019</w:t>
+            </w:r>
+          </w:p>
+        </w:tc>
+      </w:tr>
+      <w:tr>
+        <w:trPr>
+          <w:trHeight w:val="1142"/>
+        </w:trPr>
+        <w:tc>
+          <w:tcPr>
+            <w:tcW w:w="1038" w:type="pct"/>
+            <w:shd w:val="clear" w:color="auto" w:fill="auto"/>
+            <w:tcMar>
+              <w:top w:w="15" w:type="dxa"/>
+              <w:left w:w="108" w:type="dxa"/>
+              <w:bottom w:w="0" w:type="dxa"/>
+              <w:right w:w="108" w:type="dxa"/>
+            </w:tcMar>
+            <w:hideMark/>
+          </w:tcPr>
+          <w:p>
+            <w:pPr>
+              <w:spacing w:after="0" w:line="264" w:lineRule="auto"/>
+              <w:rPr>
+                <w:rFonts w:ascii="Arial" w:eastAsia="Times New Roman" w:hAnsi="Arial" w:cs="Arial"/>
+                <w:color w:val="000000" w:themeColor="text1"/>
+                <w:sz w:val="36"/>
+                <w:szCs w:val="36"/>
+                <w:lang w:eastAsia="en-ZA"/>
+              </w:rPr>
+            </w:pPr>
+            <w:r>
+              <w:rPr>
+                <w:rFonts w:ascii="Arial" w:eastAsia="Times New Roman" w:hAnsi="Arial" w:cs="Arial"/>
+                <w:b/>
+                <w:bCs/>
+                <w:color w:val="000000" w:themeColor="text1"/>
+                <w:kern w:val="24"/>
+                <w:sz w:val="28"/>
+                <w:szCs w:val="28"/>
+                <w:lang w:val="en-GB" w:eastAsia="en-ZA"/>
+              </w:rPr>
+              <w:t>Decision analysis</w:t>
+            </w:r>
+          </w:p>
+        </w:tc>
+        <w:tc>
+          <w:tcPr>
+            <w:tcW w:w="3237" w:type="pct"/>
+            <w:shd w:val="clear" w:color="auto" w:fill="auto"/>
+            <w:tcMar>
+              <w:top w:w="15" w:type="dxa"/>
+              <w:left w:w="108" w:type="dxa"/>
+              <w:bottom w:w="0" w:type="dxa"/>
+              <w:right w:w="108" w:type="dxa"/>
+            </w:tcMar>
+            <w:hideMark/>
+          </w:tcPr>
+          <w:p>
+            <w:pPr>
+              <w:pStyle w:val="ListParagraph"/>
+              <w:numPr>
+                <w:ilvl w:val="0"/>
+                <w:numId w:val="12"/>
+              </w:numPr>
+              <w:tabs>
+                <w:tab w:val="left" w:pos="360"/>
+              </w:tabs>
+              <w:rPr>
+                <w:rFonts w:ascii="Arial" w:hAnsi="Arial" w:cs="Arial"/>
+                <w:color w:val="000000" w:themeColor="text1"/>
+                <w:szCs w:val="36"/>
+              </w:rPr>
+            </w:pPr>
+            <w:r>
+              <w:rPr>
+                <w:rFonts w:ascii="Arial" w:hAnsi="Arial" w:cs="Arial"/>
+                <w:color w:val="000000" w:themeColor="text1"/>
+                <w:kern w:val="24"/>
+                <w:lang w:val="en-GB"/>
+              </w:rPr>
+              <w:t>Document with evaluation for each candidate solution in terms of technical-, operational-, economic-, schedule- and risk- feasibility</w:t>
+            </w:r>
+          </w:p>
+          <w:p>
+            <w:pPr>
+              <w:pStyle w:val="ListParagraph"/>
+              <w:numPr>
+                <w:ilvl w:val="0"/>
+                <w:numId w:val="12"/>
+              </w:numPr>
+              <w:tabs>
+                <w:tab w:val="left" w:pos="360"/>
+              </w:tabs>
+              <w:spacing w:line="276" w:lineRule="auto"/>
+              <w:rPr>
+                <w:rFonts w:ascii="Arial" w:hAnsi="Arial" w:cs="Arial"/>
+                <w:color w:val="000000" w:themeColor="text1"/>
+                <w:szCs w:val="36"/>
+              </w:rPr>
+            </w:pPr>
+            <w:r>
+              <w:rPr>
+                <w:rFonts w:ascii="Arial" w:hAnsi="Arial" w:cs="Arial"/>
+                <w:color w:val="000000" w:themeColor="text1"/>
+                <w:kern w:val="24"/>
+                <w:lang w:val="en-GB"/>
+              </w:rPr>
+              <w:t>Choose best candidate solution and decide whether project must be completed</w:t>
+            </w:r>
+          </w:p>
+        </w:tc>
+        <w:tc>
+          <w:tcPr>
+            <w:tcW w:w="725" w:type="pct"/>
+            <w:shd w:val="clear" w:color="auto" w:fill="auto"/>
+            <w:tcMar>
+              <w:top w:w="15" w:type="dxa"/>
+              <w:left w:w="108" w:type="dxa"/>
+              <w:bottom w:w="0" w:type="dxa"/>
+              <w:right w:w="108" w:type="dxa"/>
+            </w:tcMar>
+            <w:hideMark/>
+          </w:tcPr>
+          <w:p>
+            <w:pPr>
+              <w:spacing w:after="0" w:line="264" w:lineRule="auto"/>
+              <w:rPr>
+                <w:rFonts w:ascii="Arial" w:eastAsia="Times New Roman" w:hAnsi="Arial" w:cs="Arial"/>
+                <w:color w:val="000000" w:themeColor="text1"/>
+                <w:sz w:val="36"/>
+                <w:szCs w:val="36"/>
+                <w:lang w:eastAsia="en-ZA"/>
+              </w:rPr>
+            </w:pPr>
+            <w:r>
+              <w:rPr>
+                <w:rFonts w:ascii="Arial" w:eastAsia="Times New Roman" w:hAnsi="Arial" w:cs="Arial"/>
+                <w:color w:val="000000" w:themeColor="text1"/>
+                <w:kern w:val="24"/>
+                <w:sz w:val="28"/>
+                <w:szCs w:val="28"/>
+                <w:lang w:eastAsia="en-ZA"/>
+              </w:rPr>
+              <w:t>29-05-2019</w:t>
+            </w:r>
+          </w:p>
+        </w:tc>
+      </w:tr>
+      <w:tr>
+        <w:trPr>
+          <w:trHeight w:val="1103"/>
+        </w:trPr>
+        <w:tc>
+          <w:tcPr>
+            <w:tcW w:w="1038" w:type="pct"/>
+            <w:shd w:val="clear" w:color="auto" w:fill="auto"/>
+            <w:tcMar>
+              <w:top w:w="15" w:type="dxa"/>
+              <w:left w:w="108" w:type="dxa"/>
+              <w:bottom w:w="0" w:type="dxa"/>
+              <w:right w:w="108" w:type="dxa"/>
+            </w:tcMar>
+            <w:hideMark/>
+          </w:tcPr>
+          <w:p>
+            <w:pPr>
+              <w:spacing w:after="0" w:line="264" w:lineRule="auto"/>
+              <w:rPr>
+                <w:rFonts w:ascii="Arial" w:eastAsia="Times New Roman" w:hAnsi="Arial" w:cs="Arial"/>
+                <w:color w:val="000000" w:themeColor="text1"/>
+                <w:sz w:val="36"/>
+                <w:szCs w:val="36"/>
+                <w:lang w:eastAsia="en-ZA"/>
+              </w:rPr>
+            </w:pPr>
+            <w:r>
+              <w:rPr>
+                <w:rFonts w:ascii="Arial" w:eastAsia="Times New Roman" w:hAnsi="Arial" w:cs="Arial"/>
+                <w:b/>
+                <w:bCs/>
+                <w:color w:val="000000" w:themeColor="text1"/>
+                <w:kern w:val="24"/>
+                <w:sz w:val="28"/>
+                <w:szCs w:val="28"/>
+                <w:lang w:val="en-GB" w:eastAsia="en-ZA"/>
+              </w:rPr>
+              <w:t>Physical design &amp; integration</w:t>
+            </w:r>
+          </w:p>
+        </w:tc>
+        <w:tc>
+          <w:tcPr>
+            <w:tcW w:w="3237" w:type="pct"/>
+            <w:shd w:val="clear" w:color="auto" w:fill="auto"/>
+            <w:tcMar>
+              <w:top w:w="15" w:type="dxa"/>
+              <w:left w:w="108" w:type="dxa"/>
+              <w:bottom w:w="0" w:type="dxa"/>
+              <w:right w:w="108" w:type="dxa"/>
+            </w:tcMar>
+            <w:hideMark/>
+          </w:tcPr>
+          <w:p>
+            <w:pPr>
+              <w:pStyle w:val="ListParagraph"/>
+              <w:numPr>
+                <w:ilvl w:val="0"/>
+                <w:numId w:val="12"/>
+              </w:numPr>
+              <w:tabs>
+                <w:tab w:val="left" w:pos="360"/>
+              </w:tabs>
+              <w:rPr>
+                <w:rFonts w:ascii="Arial" w:hAnsi="Arial" w:cs="Arial"/>
+                <w:color w:val="000000" w:themeColor="text1"/>
+                <w:szCs w:val="36"/>
+              </w:rPr>
+            </w:pPr>
+            <w:r>
+              <w:rPr>
+                <w:rFonts w:ascii="Arial" w:hAnsi="Arial" w:cs="Arial"/>
+                <w:color w:val="000000" w:themeColor="text1"/>
+                <w:kern w:val="24"/>
+                <w:lang w:val="en-GB"/>
+              </w:rPr>
+              <w:t>Physical design models</w:t>
+            </w:r>
+          </w:p>
+          <w:p>
+            <w:pPr>
+              <w:pStyle w:val="ListParagraph"/>
+              <w:numPr>
+                <w:ilvl w:val="0"/>
+                <w:numId w:val="12"/>
+              </w:numPr>
+              <w:tabs>
+                <w:tab w:val="left" w:pos="360"/>
+              </w:tabs>
+              <w:rPr>
+                <w:rFonts w:ascii="Arial" w:hAnsi="Arial" w:cs="Arial"/>
+                <w:color w:val="000000" w:themeColor="text1"/>
+                <w:szCs w:val="36"/>
+              </w:rPr>
+            </w:pPr>
+            <w:r>
+              <w:rPr>
+                <w:rFonts w:ascii="Arial" w:hAnsi="Arial" w:cs="Arial"/>
+                <w:color w:val="000000" w:themeColor="text1"/>
+                <w:kern w:val="24"/>
+                <w:lang w:val="en-GB"/>
+              </w:rPr>
+              <w:t>Detail specifications</w:t>
+            </w:r>
+          </w:p>
+          <w:p>
+            <w:pPr>
+              <w:pStyle w:val="ListParagraph"/>
+              <w:numPr>
+                <w:ilvl w:val="0"/>
+                <w:numId w:val="12"/>
+              </w:numPr>
+              <w:tabs>
+                <w:tab w:val="left" w:pos="360"/>
+              </w:tabs>
+              <w:rPr>
+                <w:rFonts w:ascii="Arial" w:hAnsi="Arial" w:cs="Arial"/>
+                <w:color w:val="000000" w:themeColor="text1"/>
+                <w:szCs w:val="36"/>
+              </w:rPr>
+            </w:pPr>
+            <w:r>
+              <w:rPr>
+                <w:rFonts w:ascii="Arial" w:hAnsi="Arial" w:cs="Arial"/>
+                <w:color w:val="000000" w:themeColor="text1"/>
+                <w:kern w:val="24"/>
+                <w:lang w:val="en-GB"/>
+              </w:rPr>
+              <w:t>Prototypes</w:t>
+            </w:r>
+          </w:p>
+          <w:p>
+            <w:pPr>
+              <w:pStyle w:val="ListParagraph"/>
+              <w:numPr>
+                <w:ilvl w:val="0"/>
+                <w:numId w:val="12"/>
+              </w:numPr>
+              <w:tabs>
+                <w:tab w:val="left" w:pos="360"/>
+              </w:tabs>
+              <w:spacing w:line="276" w:lineRule="auto"/>
+              <w:rPr>
+                <w:rFonts w:ascii="Arial" w:hAnsi="Arial" w:cs="Arial"/>
+                <w:color w:val="000000" w:themeColor="text1"/>
+                <w:szCs w:val="36"/>
+              </w:rPr>
+            </w:pPr>
+            <w:r>
+              <w:rPr>
+                <w:rFonts w:ascii="Arial" w:hAnsi="Arial" w:cs="Arial"/>
+                <w:color w:val="000000" w:themeColor="text1"/>
+                <w:kern w:val="24"/>
+                <w:lang w:val="en-GB"/>
+              </w:rPr>
+              <w:t>Redesigned business processes</w:t>
+            </w:r>
+          </w:p>
+        </w:tc>
+        <w:tc>
+          <w:tcPr>
+            <w:tcW w:w="725" w:type="pct"/>
+            <w:shd w:val="clear" w:color="auto" w:fill="auto"/>
+            <w:tcMar>
+              <w:top w:w="15" w:type="dxa"/>
+              <w:left w:w="108" w:type="dxa"/>
+              <w:bottom w:w="0" w:type="dxa"/>
+              <w:right w:w="108" w:type="dxa"/>
+            </w:tcMar>
+            <w:hideMark/>
+          </w:tcPr>
+          <w:p>
+            <w:pPr>
+              <w:spacing w:after="0" w:line="264" w:lineRule="auto"/>
+              <w:rPr>
+                <w:rFonts w:ascii="Arial" w:eastAsia="Times New Roman" w:hAnsi="Arial" w:cs="Arial"/>
+                <w:color w:val="000000" w:themeColor="text1"/>
+                <w:sz w:val="36"/>
+                <w:szCs w:val="36"/>
+                <w:lang w:eastAsia="en-ZA"/>
+              </w:rPr>
+            </w:pPr>
+            <w:r>
+              <w:rPr>
+                <w:rFonts w:ascii="Arial" w:eastAsia="Times New Roman" w:hAnsi="Arial" w:cs="Arial"/>
+                <w:color w:val="000000" w:themeColor="text1"/>
+                <w:kern w:val="24"/>
+                <w:sz w:val="28"/>
+                <w:szCs w:val="28"/>
+                <w:lang w:eastAsia="en-ZA"/>
+              </w:rPr>
+              <w:t>2018-10-25</w:t>
+            </w:r>
+          </w:p>
+        </w:tc>
+      </w:tr>
+      <w:tr>
+        <w:trPr>
+          <w:trHeight w:val="1321"/>
+        </w:trPr>
+        <w:tc>
+          <w:tcPr>
+            <w:tcW w:w="1038" w:type="pct"/>
+            <w:shd w:val="clear" w:color="auto" w:fill="auto"/>
+            <w:tcMar>
+              <w:top w:w="15" w:type="dxa"/>
+              <w:left w:w="108" w:type="dxa"/>
+              <w:bottom w:w="0" w:type="dxa"/>
+              <w:right w:w="108" w:type="dxa"/>
+            </w:tcMar>
+            <w:hideMark/>
+          </w:tcPr>
+          <w:p>
+            <w:pPr>
+              <w:spacing w:after="0" w:line="264" w:lineRule="auto"/>
+              <w:rPr>
+                <w:rFonts w:ascii="Arial" w:eastAsia="Times New Roman" w:hAnsi="Arial" w:cs="Arial"/>
+                <w:color w:val="000000" w:themeColor="text1"/>
+                <w:sz w:val="36"/>
+                <w:szCs w:val="36"/>
+                <w:lang w:eastAsia="en-ZA"/>
+              </w:rPr>
+            </w:pPr>
+            <w:r>
+              <w:rPr>
+                <w:rFonts w:ascii="Arial" w:eastAsia="Times New Roman" w:hAnsi="Arial" w:cs="Arial"/>
+                <w:b/>
+                <w:bCs/>
+                <w:color w:val="000000" w:themeColor="text1"/>
+                <w:kern w:val="24"/>
+                <w:sz w:val="28"/>
+                <w:szCs w:val="28"/>
+                <w:lang w:val="en-GB" w:eastAsia="en-ZA"/>
+              </w:rPr>
+              <w:t>Construction &amp; testing</w:t>
+            </w:r>
+          </w:p>
+        </w:tc>
+        <w:tc>
+          <w:tcPr>
+            <w:tcW w:w="3237" w:type="pct"/>
+            <w:shd w:val="clear" w:color="auto" w:fill="auto"/>
+            <w:tcMar>
+              <w:top w:w="15" w:type="dxa"/>
+              <w:left w:w="108" w:type="dxa"/>
+              <w:bottom w:w="0" w:type="dxa"/>
+              <w:right w:w="108" w:type="dxa"/>
+            </w:tcMar>
+            <w:hideMark/>
+          </w:tcPr>
+          <w:p>
+            <w:pPr>
+              <w:pStyle w:val="ListParagraph"/>
+              <w:numPr>
+                <w:ilvl w:val="0"/>
+                <w:numId w:val="12"/>
+              </w:numPr>
+              <w:tabs>
+                <w:tab w:val="left" w:pos="360"/>
+              </w:tabs>
+              <w:rPr>
+                <w:rFonts w:ascii="Arial" w:hAnsi="Arial" w:cs="Arial"/>
+                <w:color w:val="000000" w:themeColor="text1"/>
+                <w:szCs w:val="36"/>
+              </w:rPr>
+            </w:pPr>
+            <w:r>
+              <w:rPr>
+                <w:rFonts w:ascii="Arial" w:hAnsi="Arial" w:cs="Arial"/>
+                <w:color w:val="000000" w:themeColor="text1"/>
+                <w:kern w:val="24"/>
+                <w:lang w:val="en-GB"/>
+              </w:rPr>
+              <w:t>Database (Firebase/MySQL)</w:t>
+            </w:r>
+          </w:p>
+          <w:p>
+            <w:pPr>
+              <w:pStyle w:val="ListParagraph"/>
+              <w:numPr>
+                <w:ilvl w:val="0"/>
+                <w:numId w:val="12"/>
+              </w:numPr>
+              <w:tabs>
+                <w:tab w:val="left" w:pos="360"/>
+              </w:tabs>
+              <w:rPr>
+                <w:rFonts w:ascii="Arial" w:hAnsi="Arial" w:cs="Arial"/>
+                <w:color w:val="000000" w:themeColor="text1"/>
+                <w:szCs w:val="36"/>
+              </w:rPr>
+            </w:pPr>
+            <w:r>
+              <w:rPr>
+                <w:rFonts w:ascii="Arial" w:hAnsi="Arial" w:cs="Arial"/>
+                <w:color w:val="000000" w:themeColor="text1"/>
+                <w:kern w:val="24"/>
+              </w:rPr>
+              <w:t>Back end setup (Node.js/</w:t>
+            </w:r>
+            <w:proofErr w:type="spellStart"/>
+            <w:r>
+              <w:rPr>
+                <w:rFonts w:ascii="Arial" w:hAnsi="Arial" w:cs="Arial"/>
+                <w:color w:val="000000" w:themeColor="text1"/>
+                <w:kern w:val="24"/>
+              </w:rPr>
+              <w:t>PhP</w:t>
+            </w:r>
+            <w:proofErr w:type="spellEnd"/>
+            <w:r>
+              <w:rPr>
+                <w:rFonts w:ascii="Arial" w:hAnsi="Arial" w:cs="Arial"/>
+                <w:color w:val="000000" w:themeColor="text1"/>
+                <w:kern w:val="24"/>
+              </w:rPr>
+              <w:t>/Python)</w:t>
+            </w:r>
+          </w:p>
+          <w:p>
+            <w:pPr>
+              <w:pStyle w:val="ListParagraph"/>
+              <w:numPr>
+                <w:ilvl w:val="0"/>
+                <w:numId w:val="12"/>
+              </w:numPr>
+              <w:tabs>
+                <w:tab w:val="left" w:pos="360"/>
+              </w:tabs>
+              <w:rPr>
+                <w:rFonts w:ascii="Arial" w:hAnsi="Arial" w:cs="Arial"/>
+                <w:color w:val="000000" w:themeColor="text1"/>
+                <w:szCs w:val="36"/>
+              </w:rPr>
+            </w:pPr>
+            <w:r>
+              <w:rPr>
+                <w:rFonts w:ascii="Arial" w:hAnsi="Arial" w:cs="Arial"/>
+                <w:color w:val="000000" w:themeColor="text1"/>
+                <w:kern w:val="24"/>
+                <w:lang w:val="en-GB"/>
+              </w:rPr>
+              <w:t>Web interfac</w:t>
+            </w:r>
+            <w:bookmarkStart w:id="0" w:name="_GoBack"/>
+            <w:bookmarkEnd w:id="0"/>
+            <w:r>
+              <w:rPr>
+                <w:rFonts w:ascii="Arial" w:hAnsi="Arial" w:cs="Arial"/>
+                <w:color w:val="000000" w:themeColor="text1"/>
+                <w:kern w:val="24"/>
+                <w:lang w:val="en-GB"/>
+              </w:rPr>
+              <w:t>e set up</w:t>
+            </w:r>
+          </w:p>
+          <w:p>
+            <w:pPr>
+              <w:pStyle w:val="ListParagraph"/>
+              <w:numPr>
+                <w:ilvl w:val="0"/>
+                <w:numId w:val="12"/>
+              </w:numPr>
+              <w:tabs>
+                <w:tab w:val="left" w:pos="360"/>
+              </w:tabs>
+              <w:rPr>
+                <w:rFonts w:ascii="Arial" w:hAnsi="Arial" w:cs="Arial"/>
+                <w:color w:val="000000" w:themeColor="text1"/>
+                <w:szCs w:val="36"/>
+              </w:rPr>
+            </w:pPr>
+            <w:r>
+              <w:rPr>
+                <w:rFonts w:ascii="Arial" w:hAnsi="Arial" w:cs="Arial"/>
+                <w:color w:val="000000" w:themeColor="text1"/>
+                <w:kern w:val="24"/>
+                <w:lang w:val="en-GB"/>
+              </w:rPr>
+              <w:t>Testing</w:t>
+            </w:r>
+          </w:p>
+        </w:tc>
+        <w:tc>
+          <w:tcPr>
+            <w:tcW w:w="725" w:type="pct"/>
+            <w:shd w:val="clear" w:color="auto" w:fill="auto"/>
+            <w:tcMar>
+              <w:top w:w="15" w:type="dxa"/>
+              <w:left w:w="108" w:type="dxa"/>
+              <w:bottom w:w="0" w:type="dxa"/>
+              <w:right w:w="108" w:type="dxa"/>
+            </w:tcMar>
+            <w:hideMark/>
+          </w:tcPr>
+          <w:p>
+            <w:pPr>
+              <w:spacing w:after="0" w:line="264" w:lineRule="auto"/>
+              <w:rPr>
+                <w:rFonts w:ascii="Arial" w:eastAsia="Times New Roman" w:hAnsi="Arial" w:cs="Arial"/>
+                <w:color w:val="000000" w:themeColor="text1"/>
+                <w:sz w:val="36"/>
+                <w:szCs w:val="36"/>
+                <w:lang w:eastAsia="en-ZA"/>
+              </w:rPr>
+            </w:pPr>
+            <w:r>
+              <w:rPr>
+                <w:rFonts w:ascii="Arial" w:eastAsia="Times New Roman" w:hAnsi="Arial" w:cs="Arial"/>
+                <w:color w:val="000000" w:themeColor="text1"/>
+                <w:kern w:val="24"/>
+                <w:sz w:val="28"/>
+                <w:szCs w:val="28"/>
+                <w:lang w:eastAsia="en-ZA"/>
+              </w:rPr>
+              <w:t>2018-10-25</w:t>
+            </w:r>
+          </w:p>
+        </w:tc>
+      </w:tr>
+      <w:tr>
+        <w:trPr>
+          <w:trHeight w:val="1368"/>
+        </w:trPr>
+        <w:tc>
+          <w:tcPr>
+            <w:tcW w:w="1038" w:type="pct"/>
+            <w:shd w:val="clear" w:color="auto" w:fill="auto"/>
+            <w:tcMar>
+              <w:top w:w="15" w:type="dxa"/>
+              <w:left w:w="108" w:type="dxa"/>
+              <w:bottom w:w="0" w:type="dxa"/>
+              <w:right w:w="108" w:type="dxa"/>
+            </w:tcMar>
+            <w:hideMark/>
+          </w:tcPr>
+          <w:p>
+            <w:pPr>
+              <w:spacing w:after="0" w:line="264" w:lineRule="auto"/>
+              <w:rPr>
+                <w:rFonts w:ascii="Arial" w:eastAsia="Times New Roman" w:hAnsi="Arial" w:cs="Arial"/>
+                <w:color w:val="000000" w:themeColor="text1"/>
+                <w:sz w:val="36"/>
+                <w:szCs w:val="36"/>
+                <w:lang w:eastAsia="en-ZA"/>
+              </w:rPr>
+            </w:pPr>
+            <w:r>
+              <w:rPr>
+                <w:rFonts w:ascii="Arial" w:eastAsia="Times New Roman" w:hAnsi="Arial" w:cs="Arial"/>
+                <w:b/>
+                <w:bCs/>
+                <w:color w:val="000000" w:themeColor="text1"/>
+                <w:kern w:val="24"/>
+                <w:sz w:val="28"/>
+                <w:szCs w:val="28"/>
+                <w:lang w:val="en-GB" w:eastAsia="en-ZA"/>
+              </w:rPr>
+              <w:t>Installation</w:t>
+            </w:r>
+          </w:p>
+        </w:tc>
+        <w:tc>
+          <w:tcPr>
+            <w:tcW w:w="3237" w:type="pct"/>
+            <w:shd w:val="clear" w:color="auto" w:fill="auto"/>
+            <w:tcMar>
+              <w:top w:w="15" w:type="dxa"/>
+              <w:left w:w="108" w:type="dxa"/>
+              <w:bottom w:w="0" w:type="dxa"/>
+              <w:right w:w="108" w:type="dxa"/>
+            </w:tcMar>
+            <w:hideMark/>
+          </w:tcPr>
+          <w:p>
+            <w:pPr>
+              <w:pStyle w:val="ListParagraph"/>
+              <w:numPr>
+                <w:ilvl w:val="0"/>
+                <w:numId w:val="12"/>
+              </w:numPr>
+              <w:tabs>
+                <w:tab w:val="left" w:pos="360"/>
+              </w:tabs>
+              <w:rPr>
+                <w:rFonts w:ascii="Arial" w:hAnsi="Arial" w:cs="Arial"/>
+                <w:color w:val="000000" w:themeColor="text1"/>
+                <w:szCs w:val="36"/>
+              </w:rPr>
+            </w:pPr>
+            <w:r>
+              <w:rPr>
+                <w:rFonts w:ascii="Arial" w:hAnsi="Arial" w:cs="Arial"/>
+                <w:color w:val="000000" w:themeColor="text1"/>
+                <w:kern w:val="24"/>
+                <w:lang w:val="en-GB"/>
+              </w:rPr>
+              <w:t>An operational system</w:t>
+            </w:r>
+          </w:p>
+          <w:p>
+            <w:pPr>
+              <w:pStyle w:val="ListParagraph"/>
+              <w:numPr>
+                <w:ilvl w:val="0"/>
+                <w:numId w:val="12"/>
+              </w:numPr>
+              <w:tabs>
+                <w:tab w:val="left" w:pos="360"/>
+              </w:tabs>
+              <w:rPr>
+                <w:rFonts w:ascii="Arial" w:hAnsi="Arial" w:cs="Arial"/>
+                <w:color w:val="000000" w:themeColor="text1"/>
+                <w:szCs w:val="36"/>
+              </w:rPr>
+            </w:pPr>
+            <w:r>
+              <w:rPr>
+                <w:rFonts w:ascii="Arial" w:hAnsi="Arial" w:cs="Arial"/>
+                <w:color w:val="000000" w:themeColor="text1"/>
+                <w:kern w:val="24"/>
+                <w:lang w:val="en-GB"/>
+              </w:rPr>
+              <w:t>Operation manual</w:t>
+            </w:r>
+          </w:p>
+          <w:p>
+            <w:pPr>
+              <w:pStyle w:val="ListParagraph"/>
+              <w:numPr>
+                <w:ilvl w:val="0"/>
+                <w:numId w:val="12"/>
+              </w:numPr>
+              <w:tabs>
+                <w:tab w:val="left" w:pos="360"/>
+              </w:tabs>
+              <w:rPr>
+                <w:rFonts w:ascii="Arial" w:hAnsi="Arial" w:cs="Arial"/>
+                <w:color w:val="000000" w:themeColor="text1"/>
+                <w:szCs w:val="36"/>
+              </w:rPr>
+            </w:pPr>
+            <w:r>
+              <w:rPr>
+                <w:rFonts w:ascii="Arial" w:hAnsi="Arial" w:cs="Arial"/>
+                <w:color w:val="000000" w:themeColor="text1"/>
+                <w:kern w:val="24"/>
+                <w:lang w:val="en-GB"/>
+              </w:rPr>
+              <w:t>Documented quality review</w:t>
+            </w:r>
+          </w:p>
+          <w:p>
+            <w:pPr>
+              <w:pStyle w:val="ListParagraph"/>
+              <w:numPr>
+                <w:ilvl w:val="0"/>
+                <w:numId w:val="12"/>
+              </w:numPr>
+              <w:tabs>
+                <w:tab w:val="left" w:pos="360"/>
+              </w:tabs>
+              <w:rPr>
+                <w:rFonts w:ascii="Arial" w:hAnsi="Arial" w:cs="Arial"/>
+                <w:color w:val="000000" w:themeColor="text1"/>
+                <w:szCs w:val="36"/>
+              </w:rPr>
+            </w:pPr>
+            <w:r>
+              <w:rPr>
+                <w:rFonts w:ascii="Arial" w:hAnsi="Arial" w:cs="Arial"/>
+                <w:color w:val="000000" w:themeColor="text1"/>
+                <w:kern w:val="24"/>
+                <w:lang w:val="en-GB"/>
+              </w:rPr>
+              <w:t>Updated logical and physical system models</w:t>
+            </w:r>
+          </w:p>
+        </w:tc>
+        <w:tc>
+          <w:tcPr>
+            <w:tcW w:w="725" w:type="pct"/>
+            <w:shd w:val="clear" w:color="auto" w:fill="auto"/>
+            <w:tcMar>
+              <w:top w:w="15" w:type="dxa"/>
+              <w:left w:w="108" w:type="dxa"/>
+              <w:bottom w:w="0" w:type="dxa"/>
+              <w:right w:w="108" w:type="dxa"/>
+            </w:tcMar>
+            <w:hideMark/>
+          </w:tcPr>
+          <w:p>
+            <w:pPr>
+              <w:spacing w:after="0" w:line="264" w:lineRule="auto"/>
+              <w:rPr>
+                <w:rFonts w:ascii="Arial" w:eastAsia="Times New Roman" w:hAnsi="Arial" w:cs="Arial"/>
+                <w:color w:val="000000" w:themeColor="text1"/>
+                <w:sz w:val="36"/>
+                <w:szCs w:val="36"/>
+                <w:lang w:eastAsia="en-ZA"/>
+              </w:rPr>
+            </w:pPr>
+            <w:r>
+              <w:rPr>
+                <w:rFonts w:ascii="Arial" w:eastAsia="Times New Roman" w:hAnsi="Arial" w:cs="Arial"/>
+                <w:color w:val="000000" w:themeColor="text1"/>
+                <w:kern w:val="24"/>
+                <w:sz w:val="28"/>
+                <w:szCs w:val="28"/>
+                <w:lang w:eastAsia="en-ZA"/>
+              </w:rPr>
+              <w:t>2018-10-25</w:t>
+            </w:r>
+          </w:p>
+        </w:tc>
+      </w:tr>
+    </w:tbl>
+    <w:p>
+      <w:pPr>
+        <w:rPr>
+          <w:sz w:val="28"/>
+        </w:rPr>
+      </w:pPr>
+      <w:r>
+        <w:rPr>
+          <w:sz w:val="28"/>
+        </w:rPr>
+        <w:br w:type="page"/>
+      </w:r>
+    </w:p>
+    <w:p>
+      <w:pPr>
+        <w:rPr>
+          <w:sz w:val="28"/>
+        </w:rPr>
+      </w:pPr>
+    </w:p>
+    <w:p>
+      <w:pPr>
         <w:ind w:left="360"/>
         <w:rPr>
           <w:sz w:val="28"/>
@@ -1250,11 +2640,8 @@
         <w:rPr>
           <w:sz w:val="28"/>
         </w:rPr>
-        <w:lastRenderedPageBreak/>
         <w:t>Budget</w:t>
       </w:r>
-      <w:bookmarkStart w:id="0" w:name="_GoBack"/>
-      <w:bookmarkEnd w:id="0"/>
     </w:p>
     <w:sectPr>
       <w:pgSz w:w="11906" w:h="16838"/>
@@ -1269,7 +2656,7 @@
 </file>
 
 <file path=word/numbering.xml><?xml version="1.0" encoding="utf-8"?>
-<w:numbering xmlns:wpc="http://schemas.microsoft.com/office/word/2010/wordprocessingCanvas" xmlns:cx="http://schemas.microsoft.com/office/drawing/2014/chartex" xmlns:cx1="http://schemas.microsoft.com/office/drawing/2015/9/8/chartex" xmlns:cx2="http://schemas.microsoft.com/office/drawing/2015/10/21/chartex" xmlns:mc="http://schemas.openxmlformats.org/markup-compatibility/2006" xmlns:o="urn:schemas-microsoft-com:office:office" xmlns:r="http://schemas.openxmlformats.org/officeDocument/2006/relationships" xmlns:m="http://schemas.openxmlformats.org/officeDocument/2006/math" xmlns:v="urn:schemas-microsoft-com:vml" xmlns:wp14="http://schemas.microsoft.com/office/word/2010/wordprocessingDrawing" xmlns:wp="http://schemas.openxmlformats.org/drawingml/2006/wordprocessingDrawing" xmlns:w10="urn:schemas-microsoft-com:office:word" xmlns:w="http://schemas.openxmlformats.org/wordprocessingml/2006/main" xmlns:w14="http://schemas.microsoft.com/office/word/2010/wordml" xmlns:w15="http://schemas.microsoft.com/office/word/2012/wordml" xmlns:w16se="http://schemas.microsoft.com/office/word/2015/wordml/symex" xmlns:wpg="http://schemas.microsoft.com/office/word/2010/wordprocessingGroup" xmlns:wpi="http://schemas.microsoft.com/office/word/2010/wordprocessingInk" xmlns:wne="http://schemas.microsoft.com/office/word/2006/wordml" xmlns:wps="http://schemas.microsoft.com/office/word/2010/wordprocessingShape" mc:Ignorable="w14 w15 w16se wp14">
+<w:numbering xmlns:wpc="http://schemas.microsoft.com/office/word/2010/wordprocessingCanvas" xmlns:cx="http://schemas.microsoft.com/office/drawing/2014/chartex" xmlns:cx1="http://schemas.microsoft.com/office/drawing/2015/9/8/chartex" xmlns:cx2="http://schemas.microsoft.com/office/drawing/2015/10/21/chartex" xmlns:cx3="http://schemas.microsoft.com/office/drawing/2016/5/9/chartex" xmlns:cx4="http://schemas.microsoft.com/office/drawing/2016/5/10/chartex" xmlns:cx5="http://schemas.microsoft.com/office/drawing/2016/5/11/chartex" xmlns:cx6="http://schemas.microsoft.com/office/drawing/2016/5/12/chartex" xmlns:cx7="http://schemas.microsoft.com/office/drawing/2016/5/13/chartex" xmlns:cx8="http://schemas.microsoft.com/office/drawing/2016/5/14/chartex" xmlns:mc="http://schemas.openxmlformats.org/markup-compatibility/2006" xmlns:aink="http://schemas.microsoft.com/office/drawing/2016/ink" xmlns:am3d="http://schemas.microsoft.com/office/drawing/2017/model3d" xmlns:o="urn:schemas-microsoft-com:office:office" xmlns:r="http://schemas.openxmlformats.org/officeDocument/2006/relationships" xmlns:m="http://schemas.openxmlformats.org/officeDocument/2006/math" xmlns:v="urn:schemas-microsoft-com:vml" xmlns:wp14="http://schemas.microsoft.com/office/word/2010/wordprocessingDrawing" xmlns:wp="http://schemas.openxmlformats.org/drawingml/2006/wordprocessingDrawing" xmlns:w10="urn:schemas-microsoft-com:office:word" xmlns:w="http://schemas.openxmlformats.org/wordprocessingml/2006/main" xmlns:w14="http://schemas.microsoft.com/office/word/2010/wordml" xmlns:w15="http://schemas.microsoft.com/office/word/2012/wordml" xmlns:w16cid="http://schemas.microsoft.com/office/word/2016/wordml/cid" xmlns:w16se="http://schemas.microsoft.com/office/word/2015/wordml/symex" xmlns:wpg="http://schemas.microsoft.com/office/word/2010/wordprocessingGroup" xmlns:wpi="http://schemas.microsoft.com/office/word/2010/wordprocessingInk" xmlns:wne="http://schemas.microsoft.com/office/word/2006/wordml" xmlns:wps="http://schemas.microsoft.com/office/word/2010/wordprocessingShape" mc:Ignorable="w14 w15 w16se w16cid wp14">
   <w:abstractNum w:abstractNumId="0" w15:restartNumberingAfterBreak="0">
     <w:nsid w:val="026810B4"/>
     <w:multiLevelType w:val="hybridMultilevel"/>
@@ -1411,6 +2798,119 @@
     </w:lvl>
   </w:abstractNum>
   <w:abstractNum w:abstractNumId="1" w15:restartNumberingAfterBreak="0">
+    <w:nsid w:val="16B71768"/>
+    <w:multiLevelType w:val="hybridMultilevel"/>
+    <w:tmpl w:val="567066B0"/>
+    <w:lvl w:ilvl="0" w:tplc="1C090001">
+      <w:start w:val="1"/>
+      <w:numFmt w:val="bullet"/>
+      <w:lvlText w:val=""/>
+      <w:lvlJc w:val="left"/>
+      <w:pPr>
+        <w:ind w:left="1627" w:hanging="360"/>
+      </w:pPr>
+      <w:rPr>
+        <w:rFonts w:ascii="Symbol" w:hAnsi="Symbol" w:hint="default"/>
+      </w:rPr>
+    </w:lvl>
+    <w:lvl w:ilvl="1" w:tplc="1C090003" w:tentative="1">
+      <w:start w:val="1"/>
+      <w:numFmt w:val="bullet"/>
+      <w:lvlText w:val="o"/>
+      <w:lvlJc w:val="left"/>
+      <w:pPr>
+        <w:ind w:left="2347" w:hanging="360"/>
+      </w:pPr>
+      <w:rPr>
+        <w:rFonts w:ascii="Courier New" w:hAnsi="Courier New" w:cs="Courier New" w:hint="default"/>
+      </w:rPr>
+    </w:lvl>
+    <w:lvl w:ilvl="2" w:tplc="1C090005" w:tentative="1">
+      <w:start w:val="1"/>
+      <w:numFmt w:val="bullet"/>
+      <w:lvlText w:val=""/>
+      <w:lvlJc w:val="left"/>
+      <w:pPr>
+        <w:ind w:left="3067" w:hanging="360"/>
+      </w:pPr>
+      <w:rPr>
+        <w:rFonts w:ascii="Wingdings" w:hAnsi="Wingdings" w:hint="default"/>
+      </w:rPr>
+    </w:lvl>
+    <w:lvl w:ilvl="3" w:tplc="1C090001" w:tentative="1">
+      <w:start w:val="1"/>
+      <w:numFmt w:val="bullet"/>
+      <w:lvlText w:val=""/>
+      <w:lvlJc w:val="left"/>
+      <w:pPr>
+        <w:ind w:left="3787" w:hanging="360"/>
+      </w:pPr>
+      <w:rPr>
+        <w:rFonts w:ascii="Symbol" w:hAnsi="Symbol" w:hint="default"/>
+      </w:rPr>
+    </w:lvl>
+    <w:lvl w:ilvl="4" w:tplc="1C090003" w:tentative="1">
+      <w:start w:val="1"/>
+      <w:numFmt w:val="bullet"/>
+      <w:lvlText w:val="o"/>
+      <w:lvlJc w:val="left"/>
+      <w:pPr>
+        <w:ind w:left="4507" w:hanging="360"/>
+      </w:pPr>
+      <w:rPr>
+        <w:rFonts w:ascii="Courier New" w:hAnsi="Courier New" w:cs="Courier New" w:hint="default"/>
+      </w:rPr>
+    </w:lvl>
+    <w:lvl w:ilvl="5" w:tplc="1C090005" w:tentative="1">
+      <w:start w:val="1"/>
+      <w:numFmt w:val="bullet"/>
+      <w:lvlText w:val=""/>
+      <w:lvlJc w:val="left"/>
+      <w:pPr>
+        <w:ind w:left="5227" w:hanging="360"/>
+      </w:pPr>
+      <w:rPr>
+        <w:rFonts w:ascii="Wingdings" w:hAnsi="Wingdings" w:hint="default"/>
+      </w:rPr>
+    </w:lvl>
+    <w:lvl w:ilvl="6" w:tplc="1C090001" w:tentative="1">
+      <w:start w:val="1"/>
+      <w:numFmt w:val="bullet"/>
+      <w:lvlText w:val=""/>
+      <w:lvlJc w:val="left"/>
+      <w:pPr>
+        <w:ind w:left="5947" w:hanging="360"/>
+      </w:pPr>
+      <w:rPr>
+        <w:rFonts w:ascii="Symbol" w:hAnsi="Symbol" w:hint="default"/>
+      </w:rPr>
+    </w:lvl>
+    <w:lvl w:ilvl="7" w:tplc="1C090003" w:tentative="1">
+      <w:start w:val="1"/>
+      <w:numFmt w:val="bullet"/>
+      <w:lvlText w:val="o"/>
+      <w:lvlJc w:val="left"/>
+      <w:pPr>
+        <w:ind w:left="6667" w:hanging="360"/>
+      </w:pPr>
+      <w:rPr>
+        <w:rFonts w:ascii="Courier New" w:hAnsi="Courier New" w:cs="Courier New" w:hint="default"/>
+      </w:rPr>
+    </w:lvl>
+    <w:lvl w:ilvl="8" w:tplc="1C090005" w:tentative="1">
+      <w:start w:val="1"/>
+      <w:numFmt w:val="bullet"/>
+      <w:lvlText w:val=""/>
+      <w:lvlJc w:val="left"/>
+      <w:pPr>
+        <w:ind w:left="7387" w:hanging="360"/>
+      </w:pPr>
+      <w:rPr>
+        <w:rFonts w:ascii="Wingdings" w:hAnsi="Wingdings" w:hint="default"/>
+      </w:rPr>
+    </w:lvl>
+  </w:abstractNum>
+  <w:abstractNum w:abstractNumId="2" w15:restartNumberingAfterBreak="0">
     <w:nsid w:val="2F633707"/>
     <w:multiLevelType w:val="hybridMultilevel"/>
     <w:tmpl w:val="7CAA0FA2"/>
@@ -1550,7 +3050,147 @@
       </w:rPr>
     </w:lvl>
   </w:abstractNum>
-  <w:abstractNum w:abstractNumId="2" w15:restartNumberingAfterBreak="0">
+  <w:abstractNum w:abstractNumId="3" w15:restartNumberingAfterBreak="0">
+    <w:nsid w:val="31747B48"/>
+    <w:multiLevelType w:val="hybridMultilevel"/>
+    <w:tmpl w:val="A886B46C"/>
+    <w:lvl w:ilvl="0" w:tplc="065C53EE">
+      <w:start w:val="1"/>
+      <w:numFmt w:val="bullet"/>
+      <w:lvlText w:val=""/>
+      <w:lvlJc w:val="left"/>
+      <w:pPr>
+        <w:tabs>
+          <w:tab w:val="num" w:pos="720"/>
+        </w:tabs>
+        <w:ind w:left="720" w:hanging="360"/>
+      </w:pPr>
+      <w:rPr>
+        <w:rFonts w:ascii="Symbol" w:hAnsi="Symbol" w:hint="default"/>
+      </w:rPr>
+    </w:lvl>
+    <w:lvl w:ilvl="1" w:tplc="244A8552" w:tentative="1">
+      <w:start w:val="1"/>
+      <w:numFmt w:val="bullet"/>
+      <w:lvlText w:val=""/>
+      <w:lvlJc w:val="left"/>
+      <w:pPr>
+        <w:tabs>
+          <w:tab w:val="num" w:pos="1440"/>
+        </w:tabs>
+        <w:ind w:left="1440" w:hanging="360"/>
+      </w:pPr>
+      <w:rPr>
+        <w:rFonts w:ascii="Symbol" w:hAnsi="Symbol" w:hint="default"/>
+      </w:rPr>
+    </w:lvl>
+    <w:lvl w:ilvl="2" w:tplc="F934C0EC" w:tentative="1">
+      <w:start w:val="1"/>
+      <w:numFmt w:val="bullet"/>
+      <w:lvlText w:val=""/>
+      <w:lvlJc w:val="left"/>
+      <w:pPr>
+        <w:tabs>
+          <w:tab w:val="num" w:pos="2160"/>
+        </w:tabs>
+        <w:ind w:left="2160" w:hanging="360"/>
+      </w:pPr>
+      <w:rPr>
+        <w:rFonts w:ascii="Symbol" w:hAnsi="Symbol" w:hint="default"/>
+      </w:rPr>
+    </w:lvl>
+    <w:lvl w:ilvl="3" w:tplc="908CC24A" w:tentative="1">
+      <w:start w:val="1"/>
+      <w:numFmt w:val="bullet"/>
+      <w:lvlText w:val=""/>
+      <w:lvlJc w:val="left"/>
+      <w:pPr>
+        <w:tabs>
+          <w:tab w:val="num" w:pos="2880"/>
+        </w:tabs>
+        <w:ind w:left="2880" w:hanging="360"/>
+      </w:pPr>
+      <w:rPr>
+        <w:rFonts w:ascii="Symbol" w:hAnsi="Symbol" w:hint="default"/>
+      </w:rPr>
+    </w:lvl>
+    <w:lvl w:ilvl="4" w:tplc="0E9CC7E8" w:tentative="1">
+      <w:start w:val="1"/>
+      <w:numFmt w:val="bullet"/>
+      <w:lvlText w:val=""/>
+      <w:lvlJc w:val="left"/>
+      <w:pPr>
+        <w:tabs>
+          <w:tab w:val="num" w:pos="3600"/>
+        </w:tabs>
+        <w:ind w:left="3600" w:hanging="360"/>
+      </w:pPr>
+      <w:rPr>
+        <w:rFonts w:ascii="Symbol" w:hAnsi="Symbol" w:hint="default"/>
+      </w:rPr>
+    </w:lvl>
+    <w:lvl w:ilvl="5" w:tplc="AB36AB44" w:tentative="1">
+      <w:start w:val="1"/>
+      <w:numFmt w:val="bullet"/>
+      <w:lvlText w:val=""/>
+      <w:lvlJc w:val="left"/>
+      <w:pPr>
+        <w:tabs>
+          <w:tab w:val="num" w:pos="4320"/>
+        </w:tabs>
+        <w:ind w:left="4320" w:hanging="360"/>
+      </w:pPr>
+      <w:rPr>
+        <w:rFonts w:ascii="Symbol" w:hAnsi="Symbol" w:hint="default"/>
+      </w:rPr>
+    </w:lvl>
+    <w:lvl w:ilvl="6" w:tplc="FF3AE54A" w:tentative="1">
+      <w:start w:val="1"/>
+      <w:numFmt w:val="bullet"/>
+      <w:lvlText w:val=""/>
+      <w:lvlJc w:val="left"/>
+      <w:pPr>
+        <w:tabs>
+          <w:tab w:val="num" w:pos="5040"/>
+        </w:tabs>
+        <w:ind w:left="5040" w:hanging="360"/>
+      </w:pPr>
+      <w:rPr>
+        <w:rFonts w:ascii="Symbol" w:hAnsi="Symbol" w:hint="default"/>
+      </w:rPr>
+    </w:lvl>
+    <w:lvl w:ilvl="7" w:tplc="0F4647FC" w:tentative="1">
+      <w:start w:val="1"/>
+      <w:numFmt w:val="bullet"/>
+      <w:lvlText w:val=""/>
+      <w:lvlJc w:val="left"/>
+      <w:pPr>
+        <w:tabs>
+          <w:tab w:val="num" w:pos="5760"/>
+        </w:tabs>
+        <w:ind w:left="5760" w:hanging="360"/>
+      </w:pPr>
+      <w:rPr>
+        <w:rFonts w:ascii="Symbol" w:hAnsi="Symbol" w:hint="default"/>
+      </w:rPr>
+    </w:lvl>
+    <w:lvl w:ilvl="8" w:tplc="13560A60" w:tentative="1">
+      <w:start w:val="1"/>
+      <w:numFmt w:val="bullet"/>
+      <w:lvlText w:val=""/>
+      <w:lvlJc w:val="left"/>
+      <w:pPr>
+        <w:tabs>
+          <w:tab w:val="num" w:pos="6480"/>
+        </w:tabs>
+        <w:ind w:left="6480" w:hanging="360"/>
+      </w:pPr>
+      <w:rPr>
+        <w:rFonts w:ascii="Symbol" w:hAnsi="Symbol" w:hint="default"/>
+      </w:rPr>
+    </w:lvl>
+  </w:abstractNum>
+  <w:abstractNum w:abstractNumId="4" w15:restartNumberingAfterBreak="0">
     <w:nsid w:val="4FAF2B5B"/>
     <w:multiLevelType w:val="hybridMultilevel"/>
     <w:tmpl w:val="0F60507C"/>
@@ -1690,7 +3330,7 @@
       </w:rPr>
     </w:lvl>
   </w:abstractNum>
-  <w:abstractNum w:abstractNumId="3" w15:restartNumberingAfterBreak="0">
+  <w:abstractNum w:abstractNumId="5" w15:restartNumberingAfterBreak="0">
     <w:nsid w:val="5DE857BC"/>
     <w:multiLevelType w:val="hybridMultilevel"/>
     <w:tmpl w:val="0FB6FD90"/>
@@ -1830,7 +3470,540 @@
       </w:rPr>
     </w:lvl>
   </w:abstractNum>
-  <w:abstractNum w:abstractNumId="4" w15:restartNumberingAfterBreak="0">
+  <w:abstractNum w:abstractNumId="6" w15:restartNumberingAfterBreak="0">
+    <w:nsid w:val="623D175C"/>
+    <w:multiLevelType w:val="hybridMultilevel"/>
+    <w:tmpl w:val="9A7E75DC"/>
+    <w:lvl w:ilvl="0" w:tplc="1C090001">
+      <w:start w:val="1"/>
+      <w:numFmt w:val="bullet"/>
+      <w:lvlText w:val=""/>
+      <w:lvlJc w:val="left"/>
+      <w:pPr>
+        <w:ind w:left="1627" w:hanging="360"/>
+      </w:pPr>
+      <w:rPr>
+        <w:rFonts w:ascii="Symbol" w:hAnsi="Symbol" w:hint="default"/>
+      </w:rPr>
+    </w:lvl>
+    <w:lvl w:ilvl="1" w:tplc="1C090003" w:tentative="1">
+      <w:start w:val="1"/>
+      <w:numFmt w:val="bullet"/>
+      <w:lvlText w:val="o"/>
+      <w:lvlJc w:val="left"/>
+      <w:pPr>
+        <w:ind w:left="2347" w:hanging="360"/>
+      </w:pPr>
+      <w:rPr>
+        <w:rFonts w:ascii="Courier New" w:hAnsi="Courier New" w:cs="Courier New" w:hint="default"/>
+      </w:rPr>
+    </w:lvl>
+    <w:lvl w:ilvl="2" w:tplc="1C090005" w:tentative="1">
+      <w:start w:val="1"/>
+      <w:numFmt w:val="bullet"/>
+      <w:lvlText w:val=""/>
+      <w:lvlJc w:val="left"/>
+      <w:pPr>
+        <w:ind w:left="3067" w:hanging="360"/>
+      </w:pPr>
+      <w:rPr>
+        <w:rFonts w:ascii="Wingdings" w:hAnsi="Wingdings" w:hint="default"/>
+      </w:rPr>
+    </w:lvl>
+    <w:lvl w:ilvl="3" w:tplc="1C090001" w:tentative="1">
+      <w:start w:val="1"/>
+      <w:numFmt w:val="bullet"/>
+      <w:lvlText w:val=""/>
+      <w:lvlJc w:val="left"/>
+      <w:pPr>
+        <w:ind w:left="3787" w:hanging="360"/>
+      </w:pPr>
+      <w:rPr>
+        <w:rFonts w:ascii="Symbol" w:hAnsi="Symbol" w:hint="default"/>
+      </w:rPr>
+    </w:lvl>
+    <w:lvl w:ilvl="4" w:tplc="1C090003">
+      <w:start w:val="1"/>
+      <w:numFmt w:val="bullet"/>
+      <w:lvlText w:val="o"/>
+      <w:lvlJc w:val="left"/>
+      <w:pPr>
+        <w:ind w:left="4507" w:hanging="360"/>
+      </w:pPr>
+      <w:rPr>
+        <w:rFonts w:ascii="Courier New" w:hAnsi="Courier New" w:cs="Courier New" w:hint="default"/>
+      </w:rPr>
+    </w:lvl>
+    <w:lvl w:ilvl="5" w:tplc="1C090005" w:tentative="1">
+      <w:start w:val="1"/>
+      <w:numFmt w:val="bullet"/>
+      <w:lvlText w:val=""/>
+      <w:lvlJc w:val="left"/>
+      <w:pPr>
+        <w:ind w:left="5227" w:hanging="360"/>
+      </w:pPr>
+      <w:rPr>
+        <w:rFonts w:ascii="Wingdings" w:hAnsi="Wingdings" w:hint="default"/>
+      </w:rPr>
+    </w:lvl>
+    <w:lvl w:ilvl="6" w:tplc="1C090001" w:tentative="1">
+      <w:start w:val="1"/>
+      <w:numFmt w:val="bullet"/>
+      <w:lvlText w:val=""/>
+      <w:lvlJc w:val="left"/>
+      <w:pPr>
+        <w:ind w:left="5947" w:hanging="360"/>
+      </w:pPr>
+      <w:rPr>
+        <w:rFonts w:ascii="Symbol" w:hAnsi="Symbol" w:hint="default"/>
+      </w:rPr>
+    </w:lvl>
+    <w:lvl w:ilvl="7" w:tplc="1C090003" w:tentative="1">
+      <w:start w:val="1"/>
+      <w:numFmt w:val="bullet"/>
+      <w:lvlText w:val="o"/>
+      <w:lvlJc w:val="left"/>
+      <w:pPr>
+        <w:ind w:left="6667" w:hanging="360"/>
+      </w:pPr>
+      <w:rPr>
+        <w:rFonts w:ascii="Courier New" w:hAnsi="Courier New" w:cs="Courier New" w:hint="default"/>
+      </w:rPr>
+    </w:lvl>
+    <w:lvl w:ilvl="8" w:tplc="1C090005" w:tentative="1">
+      <w:start w:val="1"/>
+      <w:numFmt w:val="bullet"/>
+      <w:lvlText w:val=""/>
+      <w:lvlJc w:val="left"/>
+      <w:pPr>
+        <w:ind w:left="7387" w:hanging="360"/>
+      </w:pPr>
+      <w:rPr>
+        <w:rFonts w:ascii="Wingdings" w:hAnsi="Wingdings" w:hint="default"/>
+      </w:rPr>
+    </w:lvl>
+  </w:abstractNum>
+  <w:abstractNum w:abstractNumId="7" w15:restartNumberingAfterBreak="0">
+    <w:nsid w:val="67DC252F"/>
+    <w:multiLevelType w:val="hybridMultilevel"/>
+    <w:tmpl w:val="50DC714A"/>
+    <w:lvl w:ilvl="0" w:tplc="9760DD7E">
+      <w:start w:val="1"/>
+      <w:numFmt w:val="bullet"/>
+      <w:lvlText w:val=""/>
+      <w:lvlJc w:val="left"/>
+      <w:pPr>
+        <w:tabs>
+          <w:tab w:val="num" w:pos="720"/>
+        </w:tabs>
+        <w:ind w:left="720" w:hanging="360"/>
+      </w:pPr>
+      <w:rPr>
+        <w:rFonts w:ascii="Symbol" w:hAnsi="Symbol" w:hint="default"/>
+      </w:rPr>
+    </w:lvl>
+    <w:lvl w:ilvl="1" w:tplc="DCFE9E00" w:tentative="1">
+      <w:start w:val="1"/>
+      <w:numFmt w:val="bullet"/>
+      <w:lvlText w:val=""/>
+      <w:lvlJc w:val="left"/>
+      <w:pPr>
+        <w:tabs>
+          <w:tab w:val="num" w:pos="1440"/>
+        </w:tabs>
+        <w:ind w:left="1440" w:hanging="360"/>
+      </w:pPr>
+      <w:rPr>
+        <w:rFonts w:ascii="Symbol" w:hAnsi="Symbol" w:hint="default"/>
+      </w:rPr>
+    </w:lvl>
+    <w:lvl w:ilvl="2" w:tplc="002CF850" w:tentative="1">
+      <w:start w:val="1"/>
+      <w:numFmt w:val="bullet"/>
+      <w:lvlText w:val=""/>
+      <w:lvlJc w:val="left"/>
+      <w:pPr>
+        <w:tabs>
+          <w:tab w:val="num" w:pos="2160"/>
+        </w:tabs>
+        <w:ind w:left="2160" w:hanging="360"/>
+      </w:pPr>
+      <w:rPr>
+        <w:rFonts w:ascii="Symbol" w:hAnsi="Symbol" w:hint="default"/>
+      </w:rPr>
+    </w:lvl>
+    <w:lvl w:ilvl="3" w:tplc="B5B67D60" w:tentative="1">
+      <w:start w:val="1"/>
+      <w:numFmt w:val="bullet"/>
+      <w:lvlText w:val=""/>
+      <w:lvlJc w:val="left"/>
+      <w:pPr>
+        <w:tabs>
+          <w:tab w:val="num" w:pos="2880"/>
+        </w:tabs>
+        <w:ind w:left="2880" w:hanging="360"/>
+      </w:pPr>
+      <w:rPr>
+        <w:rFonts w:ascii="Symbol" w:hAnsi="Symbol" w:hint="default"/>
+      </w:rPr>
+    </w:lvl>
+    <w:lvl w:ilvl="4" w:tplc="431CFAA6" w:tentative="1">
+      <w:start w:val="1"/>
+      <w:numFmt w:val="bullet"/>
+      <w:lvlText w:val=""/>
+      <w:lvlJc w:val="left"/>
+      <w:pPr>
+        <w:tabs>
+          <w:tab w:val="num" w:pos="3600"/>
+        </w:tabs>
+        <w:ind w:left="3600" w:hanging="360"/>
+      </w:pPr>
+      <w:rPr>
+        <w:rFonts w:ascii="Symbol" w:hAnsi="Symbol" w:hint="default"/>
+      </w:rPr>
+    </w:lvl>
+    <w:lvl w:ilvl="5" w:tplc="70E46F24" w:tentative="1">
+      <w:start w:val="1"/>
+      <w:numFmt w:val="bullet"/>
+      <w:lvlText w:val=""/>
+      <w:lvlJc w:val="left"/>
+      <w:pPr>
+        <w:tabs>
+          <w:tab w:val="num" w:pos="4320"/>
+        </w:tabs>
+        <w:ind w:left="4320" w:hanging="360"/>
+      </w:pPr>
+      <w:rPr>
+        <w:rFonts w:ascii="Symbol" w:hAnsi="Symbol" w:hint="default"/>
+      </w:rPr>
+    </w:lvl>
+    <w:lvl w:ilvl="6" w:tplc="4C909D0A" w:tentative="1">
+      <w:start w:val="1"/>
+      <w:numFmt w:val="bullet"/>
+      <w:lvlText w:val=""/>
+      <w:lvlJc w:val="left"/>
+      <w:pPr>
+        <w:tabs>
+          <w:tab w:val="num" w:pos="5040"/>
+        </w:tabs>
+        <w:ind w:left="5040" w:hanging="360"/>
+      </w:pPr>
+      <w:rPr>
+        <w:rFonts w:ascii="Symbol" w:hAnsi="Symbol" w:hint="default"/>
+      </w:rPr>
+    </w:lvl>
+    <w:lvl w:ilvl="7" w:tplc="1F5C9188" w:tentative="1">
+      <w:start w:val="1"/>
+      <w:numFmt w:val="bullet"/>
+      <w:lvlText w:val=""/>
+      <w:lvlJc w:val="left"/>
+      <w:pPr>
+        <w:tabs>
+          <w:tab w:val="num" w:pos="5760"/>
+        </w:tabs>
+        <w:ind w:left="5760" w:hanging="360"/>
+      </w:pPr>
+      <w:rPr>
+        <w:rFonts w:ascii="Symbol" w:hAnsi="Symbol" w:hint="default"/>
+      </w:rPr>
+    </w:lvl>
+    <w:lvl w:ilvl="8" w:tplc="98EC29AE" w:tentative="1">
+      <w:start w:val="1"/>
+      <w:numFmt w:val="bullet"/>
+      <w:lvlText w:val=""/>
+      <w:lvlJc w:val="left"/>
+      <w:pPr>
+        <w:tabs>
+          <w:tab w:val="num" w:pos="6480"/>
+        </w:tabs>
+        <w:ind w:left="6480" w:hanging="360"/>
+      </w:pPr>
+      <w:rPr>
+        <w:rFonts w:ascii="Symbol" w:hAnsi="Symbol" w:hint="default"/>
+      </w:rPr>
+    </w:lvl>
+  </w:abstractNum>
+  <w:abstractNum w:abstractNumId="8" w15:restartNumberingAfterBreak="0">
+    <w:nsid w:val="6A377EED"/>
+    <w:multiLevelType w:val="hybridMultilevel"/>
+    <w:tmpl w:val="37C01BA6"/>
+    <w:lvl w:ilvl="0" w:tplc="1C5A26D2">
+      <w:start w:val="1"/>
+      <w:numFmt w:val="bullet"/>
+      <w:lvlText w:val=""/>
+      <w:lvlJc w:val="left"/>
+      <w:pPr>
+        <w:tabs>
+          <w:tab w:val="num" w:pos="720"/>
+        </w:tabs>
+        <w:ind w:left="720" w:hanging="360"/>
+      </w:pPr>
+      <w:rPr>
+        <w:rFonts w:ascii="Symbol" w:hAnsi="Symbol" w:hint="default"/>
+      </w:rPr>
+    </w:lvl>
+    <w:lvl w:ilvl="1" w:tplc="B184A868" w:tentative="1">
+      <w:start w:val="1"/>
+      <w:numFmt w:val="bullet"/>
+      <w:lvlText w:val=""/>
+      <w:lvlJc w:val="left"/>
+      <w:pPr>
+        <w:tabs>
+          <w:tab w:val="num" w:pos="1440"/>
+        </w:tabs>
+        <w:ind w:left="1440" w:hanging="360"/>
+      </w:pPr>
+      <w:rPr>
+        <w:rFonts w:ascii="Symbol" w:hAnsi="Symbol" w:hint="default"/>
+      </w:rPr>
+    </w:lvl>
+    <w:lvl w:ilvl="2" w:tplc="29C827E4" w:tentative="1">
+      <w:start w:val="1"/>
+      <w:numFmt w:val="bullet"/>
+      <w:lvlText w:val=""/>
+      <w:lvlJc w:val="left"/>
+      <w:pPr>
+        <w:tabs>
+          <w:tab w:val="num" w:pos="2160"/>
+        </w:tabs>
+        <w:ind w:left="2160" w:hanging="360"/>
+      </w:pPr>
+      <w:rPr>
+        <w:rFonts w:ascii="Symbol" w:hAnsi="Symbol" w:hint="default"/>
+      </w:rPr>
+    </w:lvl>
+    <w:lvl w:ilvl="3" w:tplc="D610BE0A" w:tentative="1">
+      <w:start w:val="1"/>
+      <w:numFmt w:val="bullet"/>
+      <w:lvlText w:val=""/>
+      <w:lvlJc w:val="left"/>
+      <w:pPr>
+        <w:tabs>
+          <w:tab w:val="num" w:pos="2880"/>
+        </w:tabs>
+        <w:ind w:left="2880" w:hanging="360"/>
+      </w:pPr>
+      <w:rPr>
+        <w:rFonts w:ascii="Symbol" w:hAnsi="Symbol" w:hint="default"/>
+      </w:rPr>
+    </w:lvl>
+    <w:lvl w:ilvl="4" w:tplc="1CD812DC" w:tentative="1">
+      <w:start w:val="1"/>
+      <w:numFmt w:val="bullet"/>
+      <w:lvlText w:val=""/>
+      <w:lvlJc w:val="left"/>
+      <w:pPr>
+        <w:tabs>
+          <w:tab w:val="num" w:pos="3600"/>
+        </w:tabs>
+        <w:ind w:left="3600" w:hanging="360"/>
+      </w:pPr>
+      <w:rPr>
+        <w:rFonts w:ascii="Symbol" w:hAnsi="Symbol" w:hint="default"/>
+      </w:rPr>
+    </w:lvl>
+    <w:lvl w:ilvl="5" w:tplc="C2C0EFA8" w:tentative="1">
+      <w:start w:val="1"/>
+      <w:numFmt w:val="bullet"/>
+      <w:lvlText w:val=""/>
+      <w:lvlJc w:val="left"/>
+      <w:pPr>
+        <w:tabs>
+          <w:tab w:val="num" w:pos="4320"/>
+        </w:tabs>
+        <w:ind w:left="4320" w:hanging="360"/>
+      </w:pPr>
+      <w:rPr>
+        <w:rFonts w:ascii="Symbol" w:hAnsi="Symbol" w:hint="default"/>
+      </w:rPr>
+    </w:lvl>
+    <w:lvl w:ilvl="6" w:tplc="9C40D53A" w:tentative="1">
+      <w:start w:val="1"/>
+      <w:numFmt w:val="bullet"/>
+      <w:lvlText w:val=""/>
+      <w:lvlJc w:val="left"/>
+      <w:pPr>
+        <w:tabs>
+          <w:tab w:val="num" w:pos="5040"/>
+        </w:tabs>
+        <w:ind w:left="5040" w:hanging="360"/>
+      </w:pPr>
+      <w:rPr>
+        <w:rFonts w:ascii="Symbol" w:hAnsi="Symbol" w:hint="default"/>
+      </w:rPr>
+    </w:lvl>
+    <w:lvl w:ilvl="7" w:tplc="999A57F4" w:tentative="1">
+      <w:start w:val="1"/>
+      <w:numFmt w:val="bullet"/>
+      <w:lvlText w:val=""/>
+      <w:lvlJc w:val="left"/>
+      <w:pPr>
+        <w:tabs>
+          <w:tab w:val="num" w:pos="5760"/>
+        </w:tabs>
+        <w:ind w:left="5760" w:hanging="360"/>
+      </w:pPr>
+      <w:rPr>
+        <w:rFonts w:ascii="Symbol" w:hAnsi="Symbol" w:hint="default"/>
+      </w:rPr>
+    </w:lvl>
+    <w:lvl w:ilvl="8" w:tplc="AC104CA6" w:tentative="1">
+      <w:start w:val="1"/>
+      <w:numFmt w:val="bullet"/>
+      <w:lvlText w:val=""/>
+      <w:lvlJc w:val="left"/>
+      <w:pPr>
+        <w:tabs>
+          <w:tab w:val="num" w:pos="6480"/>
+        </w:tabs>
+        <w:ind w:left="6480" w:hanging="360"/>
+      </w:pPr>
+      <w:rPr>
+        <w:rFonts w:ascii="Symbol" w:hAnsi="Symbol" w:hint="default"/>
+      </w:rPr>
+    </w:lvl>
+  </w:abstractNum>
+  <w:abstractNum w:abstractNumId="9" w15:restartNumberingAfterBreak="0">
+    <w:nsid w:val="727D72FF"/>
+    <w:multiLevelType w:val="hybridMultilevel"/>
+    <w:tmpl w:val="ED2C5B10"/>
+    <w:lvl w:ilvl="0" w:tplc="E05CE690">
+      <w:start w:val="1"/>
+      <w:numFmt w:val="bullet"/>
+      <w:lvlText w:val=""/>
+      <w:lvlJc w:val="left"/>
+      <w:pPr>
+        <w:tabs>
+          <w:tab w:val="num" w:pos="720"/>
+        </w:tabs>
+        <w:ind w:left="720" w:hanging="360"/>
+      </w:pPr>
+      <w:rPr>
+        <w:rFonts w:ascii="Symbol" w:hAnsi="Symbol" w:hint="default"/>
+      </w:rPr>
+    </w:lvl>
+    <w:lvl w:ilvl="1" w:tplc="BB74F500" w:tentative="1">
+      <w:start w:val="1"/>
+      <w:numFmt w:val="bullet"/>
+      <w:lvlText w:val=""/>
+      <w:lvlJc w:val="left"/>
+      <w:pPr>
+        <w:tabs>
+          <w:tab w:val="num" w:pos="1440"/>
+        </w:tabs>
+        <w:ind w:left="1440" w:hanging="360"/>
+      </w:pPr>
+      <w:rPr>
+        <w:rFonts w:ascii="Symbol" w:hAnsi="Symbol" w:hint="default"/>
+      </w:rPr>
+    </w:lvl>
+    <w:lvl w:ilvl="2" w:tplc="B99E9880" w:tentative="1">
+      <w:start w:val="1"/>
+      <w:numFmt w:val="bullet"/>
+      <w:lvlText w:val=""/>
+      <w:lvlJc w:val="left"/>
+      <w:pPr>
+        <w:tabs>
+          <w:tab w:val="num" w:pos="2160"/>
+        </w:tabs>
+        <w:ind w:left="2160" w:hanging="360"/>
+      </w:pPr>
+      <w:rPr>
+        <w:rFonts w:ascii="Symbol" w:hAnsi="Symbol" w:hint="default"/>
+      </w:rPr>
+    </w:lvl>
+    <w:lvl w:ilvl="3" w:tplc="06902074" w:tentative="1">
+      <w:start w:val="1"/>
+      <w:numFmt w:val="bullet"/>
+      <w:lvlText w:val=""/>
+      <w:lvlJc w:val="left"/>
+      <w:pPr>
+        <w:tabs>
+          <w:tab w:val="num" w:pos="2880"/>
+        </w:tabs>
+        <w:ind w:left="2880" w:hanging="360"/>
+      </w:pPr>
+      <w:rPr>
+        <w:rFonts w:ascii="Symbol" w:hAnsi="Symbol" w:hint="default"/>
+      </w:rPr>
+    </w:lvl>
+    <w:lvl w:ilvl="4" w:tplc="6B143A34" w:tentative="1">
+      <w:start w:val="1"/>
+      <w:numFmt w:val="bullet"/>
+      <w:lvlText w:val=""/>
+      <w:lvlJc w:val="left"/>
+      <w:pPr>
+        <w:tabs>
+          <w:tab w:val="num" w:pos="3600"/>
+        </w:tabs>
+        <w:ind w:left="3600" w:hanging="360"/>
+      </w:pPr>
+      <w:rPr>
+        <w:rFonts w:ascii="Symbol" w:hAnsi="Symbol" w:hint="default"/>
+      </w:rPr>
+    </w:lvl>
+    <w:lvl w:ilvl="5" w:tplc="6D221E48" w:tentative="1">
+      <w:start w:val="1"/>
+      <w:numFmt w:val="bullet"/>
+      <w:lvlText w:val=""/>
+      <w:lvlJc w:val="left"/>
+      <w:pPr>
+        <w:tabs>
+          <w:tab w:val="num" w:pos="4320"/>
+        </w:tabs>
+        <w:ind w:left="4320" w:hanging="360"/>
+      </w:pPr>
+      <w:rPr>
+        <w:rFonts w:ascii="Symbol" w:hAnsi="Symbol" w:hint="default"/>
+      </w:rPr>
+    </w:lvl>
+    <w:lvl w:ilvl="6" w:tplc="3A4CD6D6" w:tentative="1">
+      <w:start w:val="1"/>
+      <w:numFmt w:val="bullet"/>
+      <w:lvlText w:val=""/>
+      <w:lvlJc w:val="left"/>
+      <w:pPr>
+        <w:tabs>
+          <w:tab w:val="num" w:pos="5040"/>
+        </w:tabs>
+        <w:ind w:left="5040" w:hanging="360"/>
+      </w:pPr>
+      <w:rPr>
+        <w:rFonts w:ascii="Symbol" w:hAnsi="Symbol" w:hint="default"/>
+      </w:rPr>
+    </w:lvl>
+    <w:lvl w:ilvl="7" w:tplc="5B1483C0" w:tentative="1">
+      <w:start w:val="1"/>
+      <w:numFmt w:val="bullet"/>
+      <w:lvlText w:val=""/>
+      <w:lvlJc w:val="left"/>
+      <w:pPr>
+        <w:tabs>
+          <w:tab w:val="num" w:pos="5760"/>
+        </w:tabs>
+        <w:ind w:left="5760" w:hanging="360"/>
+      </w:pPr>
+      <w:rPr>
+        <w:rFonts w:ascii="Symbol" w:hAnsi="Symbol" w:hint="default"/>
+      </w:rPr>
+    </w:lvl>
+    <w:lvl w:ilvl="8" w:tplc="F8C08C56" w:tentative="1">
+      <w:start w:val="1"/>
+      <w:numFmt w:val="bullet"/>
+      <w:lvlText w:val=""/>
+      <w:lvlJc w:val="left"/>
+      <w:pPr>
+        <w:tabs>
+          <w:tab w:val="num" w:pos="6480"/>
+        </w:tabs>
+        <w:ind w:left="6480" w:hanging="360"/>
+      </w:pPr>
+      <w:rPr>
+        <w:rFonts w:ascii="Symbol" w:hAnsi="Symbol" w:hint="default"/>
+      </w:rPr>
+    </w:lvl>
+  </w:abstractNum>
+  <w:abstractNum w:abstractNumId="10" w15:restartNumberingAfterBreak="0">
     <w:nsid w:val="74BE6382"/>
     <w:multiLevelType w:val="hybridMultilevel"/>
     <w:tmpl w:val="A032354C"/>
@@ -1943,7 +4116,7 @@
       </w:pPr>
     </w:lvl>
   </w:abstractNum>
-  <w:abstractNum w:abstractNumId="5" w15:restartNumberingAfterBreak="0">
+  <w:abstractNum w:abstractNumId="11" w15:restartNumberingAfterBreak="0">
     <w:nsid w:val="79C66188"/>
     <w:multiLevelType w:val="hybridMultilevel"/>
     <w:tmpl w:val="C6C611EE"/>
@@ -2084,28 +4257,46 @@
     </w:lvl>
   </w:abstractNum>
   <w:num w:numId="1">
+    <w:abstractNumId w:val="10"/>
+  </w:num>
+  <w:num w:numId="2">
+    <w:abstractNumId w:val="5"/>
+  </w:num>
+  <w:num w:numId="3">
     <w:abstractNumId w:val="4"/>
   </w:num>
-  <w:num w:numId="2">
-    <w:abstractNumId w:val="3"/>
-  </w:num>
-  <w:num w:numId="3">
-    <w:abstractNumId w:val="2"/>
-  </w:num>
   <w:num w:numId="4">
-    <w:abstractNumId w:val="5"/>
+    <w:abstractNumId w:val="11"/>
   </w:num>
   <w:num w:numId="5">
-    <w:abstractNumId w:val="1"/>
+    <w:abstractNumId w:val="2"/>
   </w:num>
   <w:num w:numId="6">
     <w:abstractNumId w:val="0"/>
+  </w:num>
+  <w:num w:numId="7">
+    <w:abstractNumId w:val="3"/>
+  </w:num>
+  <w:num w:numId="8">
+    <w:abstractNumId w:val="8"/>
+  </w:num>
+  <w:num w:numId="9">
+    <w:abstractNumId w:val="7"/>
+  </w:num>
+  <w:num w:numId="10">
+    <w:abstractNumId w:val="9"/>
+  </w:num>
+  <w:num w:numId="11">
+    <w:abstractNumId w:val="1"/>
+  </w:num>
+  <w:num w:numId="12">
+    <w:abstractNumId w:val="6"/>
   </w:num>
 </w:numbering>
 </file>
 
 <file path=word/styles.xml><?xml version="1.0" encoding="utf-8"?>
-<w:styles xmlns:mc="http://schemas.openxmlformats.org/markup-compatibility/2006" xmlns:r="http://schemas.openxmlformats.org/officeDocument/2006/relationships" xmlns:w="http://schemas.openxmlformats.org/wordprocessingml/2006/main" xmlns:w14="http://schemas.microsoft.com/office/word/2010/wordml" xmlns:w15="http://schemas.microsoft.com/office/word/2012/wordml" xmlns:w16se="http://schemas.microsoft.com/office/word/2015/wordml/symex" mc:Ignorable="w14 w15 w16se">
+<w:styles xmlns:mc="http://schemas.openxmlformats.org/markup-compatibility/2006" xmlns:r="http://schemas.openxmlformats.org/officeDocument/2006/relationships" xmlns:w="http://schemas.openxmlformats.org/wordprocessingml/2006/main" xmlns:w14="http://schemas.microsoft.com/office/word/2010/wordml" xmlns:w15="http://schemas.microsoft.com/office/word/2012/wordml" xmlns:w16cid="http://schemas.microsoft.com/office/word/2016/wordml/cid" xmlns:w16se="http://schemas.microsoft.com/office/word/2015/wordml/symex" mc:Ignorable="w14 w15 w16se w16cid">
   <w:docDefaults>
     <w:rPrDefault>
       <w:rPr>
@@ -2121,7 +4312,7 @@
       </w:pPr>
     </w:pPrDefault>
   </w:docDefaults>
-  <w:latentStyles w:defLockedState="0" w:defUIPriority="99" w:defSemiHidden="0" w:defUnhideWhenUsed="0" w:defQFormat="0" w:count="372">
+  <w:latentStyles w:defLockedState="0" w:defUIPriority="99" w:defSemiHidden="0" w:defUnhideWhenUsed="0" w:defQFormat="0" w:count="375">
     <w:lsdException w:name="Normal" w:uiPriority="0" w:qFormat="1"/>
     <w:lsdException w:name="heading 1" w:uiPriority="9" w:qFormat="1"/>
     <w:lsdException w:name="heading 2" w:semiHidden="1" w:uiPriority="9" w:unhideWhenUsed="1" w:qFormat="1"/>
@@ -2227,7 +4418,6 @@
     <w:lsdException w:name="HTML Sample" w:semiHidden="1" w:unhideWhenUsed="1"/>
     <w:lsdException w:name="HTML Typewriter" w:semiHidden="1" w:unhideWhenUsed="1"/>
     <w:lsdException w:name="HTML Variable" w:semiHidden="1" w:unhideWhenUsed="1"/>
-    <w:lsdException w:name="Normal Table" w:semiHidden="1" w:unhideWhenUsed="1"/>
     <w:lsdException w:name="annotation subject" w:semiHidden="1" w:unhideWhenUsed="1"/>
     <w:lsdException w:name="No List" w:semiHidden="1" w:unhideWhenUsed="1"/>
     <w:lsdException w:name="Outline List 1" w:semiHidden="1" w:unhideWhenUsed="1"/>
@@ -2272,7 +4462,6 @@
     <w:lsdException w:name="Table Professional" w:semiHidden="1" w:unhideWhenUsed="1"/>
     <w:lsdException w:name="Table Subtle 1" w:semiHidden="1" w:unhideWhenUsed="1"/>
     <w:lsdException w:name="Table Subtle 2" w:semiHidden="1" w:unhideWhenUsed="1"/>
-    <w:lsdException w:name="Table Web 1" w:semiHidden="1" w:unhideWhenUsed="1"/>
     <w:lsdException w:name="Table Web 2" w:semiHidden="1" w:unhideWhenUsed="1"/>
     <w:lsdException w:name="Table Web 3" w:semiHidden="1" w:unhideWhenUsed="1"/>
     <w:lsdException w:name="Balloon Text" w:semiHidden="1" w:unhideWhenUsed="1"/>
@@ -2494,6 +4683,9 @@
     <w:lsdException w:name="List Table 6 Colorful Accent 6" w:uiPriority="51"/>
     <w:lsdException w:name="List Table 7 Colorful Accent 6" w:uiPriority="52"/>
     <w:lsdException w:name="Mention" w:semiHidden="1" w:unhideWhenUsed="1"/>
+    <w:lsdException w:name="Smart Hyperlink" w:semiHidden="1" w:unhideWhenUsed="1"/>
+    <w:lsdException w:name="Hashtag" w:semiHidden="1" w:unhideWhenUsed="1"/>
+    <w:lsdException w:name="Unresolved Mention" w:semiHidden="1" w:unhideWhenUsed="1"/>
   </w:latentStyles>
   <w:style w:type="paragraph" w:default="1" w:styleId="Normal">
     <w:name w:val="Normal"/>
@@ -2523,6 +4715,7 @@
   <w:style w:type="character" w:default="1" w:styleId="DefaultParagraphFont">
     <w:name w:val="Default Paragraph Font"/>
     <w:uiPriority w:val="1"/>
+    <w:semiHidden/>
     <w:unhideWhenUsed/>
   </w:style>
   <w:style w:type="table" w:default="1" w:styleId="TableNormal">
@@ -2649,11 +4842,46 @@
       <w:lang w:val="en-US"/>
     </w:rPr>
   </w:style>
+  <w:style w:type="paragraph" w:styleId="NormalWeb">
+    <w:name w:val="Normal (Web)"/>
+    <w:basedOn w:val="Normal"/>
+    <w:uiPriority w:val="99"/>
+    <w:semiHidden/>
+    <w:unhideWhenUsed/>
+    <w:rsid w:val="00EA2D9C"/>
+    <w:pPr>
+      <w:spacing w:before="100" w:beforeAutospacing="1" w:after="100" w:afterAutospacing="1" w:line="240" w:lineRule="auto"/>
+    </w:pPr>
+    <w:rPr>
+      <w:rFonts w:ascii="Times New Roman" w:eastAsia="Times New Roman" w:hAnsi="Times New Roman" w:cs="Times New Roman"/>
+      <w:sz w:val="24"/>
+      <w:szCs w:val="24"/>
+      <w:lang w:eastAsia="en-ZA"/>
+    </w:rPr>
+  </w:style>
+  <w:style w:type="paragraph" w:styleId="ListParagraph">
+    <w:name w:val="List Paragraph"/>
+    <w:basedOn w:val="Normal"/>
+    <w:uiPriority w:val="34"/>
+    <w:qFormat/>
+    <w:rsid w:val="00EA2D9C"/>
+    <w:pPr>
+      <w:spacing w:after="0" w:line="240" w:lineRule="auto"/>
+      <w:ind w:left="720"/>
+      <w:contextualSpacing/>
+    </w:pPr>
+    <w:rPr>
+      <w:rFonts w:ascii="Times New Roman" w:eastAsia="Times New Roman" w:hAnsi="Times New Roman" w:cs="Times New Roman"/>
+      <w:sz w:val="24"/>
+      <w:szCs w:val="24"/>
+      <w:lang w:eastAsia="en-ZA"/>
+    </w:rPr>
+  </w:style>
 </w:styles>
 </file>
 
 <file path=word/glossary/document.xml><?xml version="1.0" encoding="utf-8"?>
-<w:glossaryDocument xmlns:wpc="http://schemas.microsoft.com/office/word/2010/wordprocessingCanvas" xmlns:cx="http://schemas.microsoft.com/office/drawing/2014/chartex" xmlns:cx1="http://schemas.microsoft.com/office/drawing/2015/9/8/chartex" xmlns:cx2="http://schemas.microsoft.com/office/drawing/2015/10/21/chartex" xmlns:mc="http://schemas.openxmlformats.org/markup-compatibility/2006" xmlns:o="urn:schemas-microsoft-com:office:office" xmlns:r="http://schemas.openxmlformats.org/officeDocument/2006/relationships" xmlns:m="http://schemas.openxmlformats.org/officeDocument/2006/math" xmlns:v="urn:schemas-microsoft-com:vml" xmlns:wp14="http://schemas.microsoft.com/office/word/2010/wordprocessingDrawing" xmlns:wp="http://schemas.openxmlformats.org/drawingml/2006/wordprocessingDrawing" xmlns:w10="urn:schemas-microsoft-com:office:word" xmlns:w="http://schemas.openxmlformats.org/wordprocessingml/2006/main" xmlns:w14="http://schemas.microsoft.com/office/word/2010/wordml" xmlns:w15="http://schemas.microsoft.com/office/word/2012/wordml" xmlns:w16se="http://schemas.microsoft.com/office/word/2015/wordml/symex" xmlns:wpg="http://schemas.microsoft.com/office/word/2010/wordprocessingGroup" xmlns:wpi="http://schemas.microsoft.com/office/word/2010/wordprocessingInk" xmlns:wne="http://schemas.microsoft.com/office/word/2006/wordml" xmlns:wps="http://schemas.microsoft.com/office/word/2010/wordprocessingShape" mc:Ignorable="w14 w15 w16se wp14">
+<w:glossaryDocument xmlns:wpc="http://schemas.microsoft.com/office/word/2010/wordprocessingCanvas" xmlns:cx="http://schemas.microsoft.com/office/drawing/2014/chartex" xmlns:cx1="http://schemas.microsoft.com/office/drawing/2015/9/8/chartex" xmlns:cx2="http://schemas.microsoft.com/office/drawing/2015/10/21/chartex" xmlns:cx3="http://schemas.microsoft.com/office/drawing/2016/5/9/chartex" xmlns:cx4="http://schemas.microsoft.com/office/drawing/2016/5/10/chartex" xmlns:cx5="http://schemas.microsoft.com/office/drawing/2016/5/11/chartex" xmlns:cx6="http://schemas.microsoft.com/office/drawing/2016/5/12/chartex" xmlns:cx7="http://schemas.microsoft.com/office/drawing/2016/5/13/chartex" xmlns:cx8="http://schemas.microsoft.com/office/drawing/2016/5/14/chartex" xmlns:mc="http://schemas.openxmlformats.org/markup-compatibility/2006" xmlns:aink="http://schemas.microsoft.com/office/drawing/2016/ink" xmlns:am3d="http://schemas.microsoft.com/office/drawing/2017/model3d" xmlns:o="urn:schemas-microsoft-com:office:office" xmlns:r="http://schemas.openxmlformats.org/officeDocument/2006/relationships" xmlns:m="http://schemas.openxmlformats.org/officeDocument/2006/math" xmlns:v="urn:schemas-microsoft-com:vml" xmlns:wp14="http://schemas.microsoft.com/office/word/2010/wordprocessingDrawing" xmlns:wp="http://schemas.openxmlformats.org/drawingml/2006/wordprocessingDrawing" xmlns:w10="urn:schemas-microsoft-com:office:word" xmlns:w="http://schemas.openxmlformats.org/wordprocessingml/2006/main" xmlns:w14="http://schemas.microsoft.com/office/word/2010/wordml" xmlns:w15="http://schemas.microsoft.com/office/word/2012/wordml" xmlns:w16cid="http://schemas.microsoft.com/office/word/2016/wordml/cid" xmlns:w16se="http://schemas.microsoft.com/office/word/2015/wordml/symex" xmlns:wpg="http://schemas.microsoft.com/office/word/2010/wordprocessingGroup" xmlns:wpi="http://schemas.microsoft.com/office/word/2010/wordprocessingInk" xmlns:wne="http://schemas.microsoft.com/office/word/2006/wordml" xmlns:wps="http://schemas.microsoft.com/office/word/2010/wordprocessingShape" mc:Ignorable="w14 w15 w16se w16cid wp14">
   <w:docParts>
     <w:docPart>
       <w:docPartPr>
@@ -2677,7 +4905,7 @@
           </w:pPr>
           <w:r>
             <w:rPr>
-              <w:color w:val="2E74B5" w:themeColor="accent1" w:themeShade="BF"/>
+              <w:color w:val="2F5496" w:themeColor="accent1" w:themeShade="BF"/>
               <w:sz w:val="24"/>
               <w:szCs w:val="24"/>
             </w:rPr>
@@ -2709,7 +4937,7 @@
           <w:r>
             <w:rPr>
               <w:rFonts w:asciiTheme="majorHAnsi" w:eastAsiaTheme="majorEastAsia" w:hAnsiTheme="majorHAnsi" w:cstheme="majorBidi"/>
-              <w:color w:val="5B9BD5" w:themeColor="accent1"/>
+              <w:color w:val="4472C4" w:themeColor="accent1"/>
               <w:sz w:val="88"/>
               <w:szCs w:val="88"/>
             </w:rPr>
@@ -2740,7 +4968,7 @@
           </w:pPr>
           <w:r>
             <w:rPr>
-              <w:color w:val="2E74B5" w:themeColor="accent1" w:themeShade="BF"/>
+              <w:color w:val="2F5496" w:themeColor="accent1" w:themeShade="BF"/>
               <w:sz w:val="24"/>
               <w:szCs w:val="24"/>
             </w:rPr>
@@ -2771,7 +4999,7 @@
           </w:pPr>
           <w:r>
             <w:rPr>
-              <w:color w:val="5B9BD5" w:themeColor="accent1"/>
+              <w:color w:val="4472C4" w:themeColor="accent1"/>
               <w:sz w:val="28"/>
               <w:szCs w:val="28"/>
             </w:rPr>
@@ -2802,7 +5030,7 @@
           </w:pPr>
           <w:r>
             <w:rPr>
-              <w:color w:val="5B9BD5" w:themeColor="accent1"/>
+              <w:color w:val="4472C4" w:themeColor="accent1"/>
               <w:sz w:val="28"/>
               <w:szCs w:val="28"/>
             </w:rPr>
@@ -2816,7 +5044,7 @@
 </file>
 
 <file path=word/glossary/fontTable.xml><?xml version="1.0" encoding="utf-8"?>
-<w:fonts xmlns:mc="http://schemas.openxmlformats.org/markup-compatibility/2006" xmlns:r="http://schemas.openxmlformats.org/officeDocument/2006/relationships" xmlns:w="http://schemas.openxmlformats.org/wordprocessingml/2006/main" xmlns:w14="http://schemas.microsoft.com/office/word/2010/wordml" xmlns:w15="http://schemas.microsoft.com/office/word/2012/wordml" xmlns:w16se="http://schemas.microsoft.com/office/word/2015/wordml/symex" mc:Ignorable="w14 w15 w16se">
+<w:fonts xmlns:mc="http://schemas.openxmlformats.org/markup-compatibility/2006" xmlns:r="http://schemas.openxmlformats.org/officeDocument/2006/relationships" xmlns:w="http://schemas.openxmlformats.org/wordprocessingml/2006/main" xmlns:w14="http://schemas.microsoft.com/office/word/2010/wordml" xmlns:w15="http://schemas.microsoft.com/office/word/2012/wordml" xmlns:w16cid="http://schemas.microsoft.com/office/word/2016/wordml/cid" xmlns:w16se="http://schemas.microsoft.com/office/word/2015/wordml/symex" mc:Ignorable="w14 w15 w16se w16cid">
   <w:font w:name="Wingdings 2">
     <w:panose1 w:val="05020102010507070707"/>
     <w:charset w:val="02"/>
@@ -2829,14 +5057,35 @@
     <w:charset w:val="00"/>
     <w:family w:val="roman"/>
     <w:pitch w:val="variable"/>
-    <w:sig w:usb0="E0002EFF" w:usb1="C000785B" w:usb2="00000009" w:usb3="00000000" w:csb0="000001FF" w:csb1="00000000"/>
+    <w:sig w:usb0="E0002AFF" w:usb1="C0007843" w:usb2="00000009" w:usb3="00000000" w:csb0="000001FF" w:csb1="00000000"/>
+  </w:font>
+  <w:font w:name="Symbol">
+    <w:panose1 w:val="05050102010706020507"/>
+    <w:charset w:val="02"/>
+    <w:family w:val="roman"/>
+    <w:pitch w:val="variable"/>
+    <w:sig w:usb0="00000000" w:usb1="10000000" w:usb2="00000000" w:usb3="00000000" w:csb0="80000000" w:csb1="00000000"/>
+  </w:font>
+  <w:font w:name="Courier New">
+    <w:panose1 w:val="02070309020205020404"/>
+    <w:charset w:val="00"/>
+    <w:family w:val="modern"/>
+    <w:pitch w:val="fixed"/>
+    <w:sig w:usb0="E0002EFF" w:usb1="C0007843" w:usb2="00000009" w:usb3="00000000" w:csb0="000001FF" w:csb1="00000000"/>
+  </w:font>
+  <w:font w:name="Wingdings">
+    <w:panose1 w:val="05000000000000000000"/>
+    <w:charset w:val="02"/>
+    <w:family w:val="auto"/>
+    <w:pitch w:val="variable"/>
+    <w:sig w:usb0="00000000" w:usb1="10000000" w:usb2="00000000" w:usb3="00000000" w:csb0="80000000" w:csb1="00000000"/>
   </w:font>
   <w:font w:name="Calibri">
     <w:panose1 w:val="020F0502020204030204"/>
     <w:charset w:val="00"/>
     <w:family w:val="swiss"/>
     <w:pitch w:val="variable"/>
-    <w:sig w:usb0="E0002AFF" w:usb1="C000247B" w:usb2="00000009" w:usb3="00000000" w:csb0="000001FF" w:csb1="00000000"/>
+    <w:sig w:usb0="E0002AFF" w:usb1="4000ACFF" w:usb2="00000001" w:usb3="00000000" w:csb0="000001FF" w:csb1="00000000"/>
   </w:font>
   <w:font w:name="Calibri Light">
     <w:panose1 w:val="020F0302020204030204"/>
@@ -2845,11 +5094,18 @@
     <w:pitch w:val="variable"/>
     <w:sig w:usb0="E0002AFF" w:usb1="C000247B" w:usb2="00000009" w:usb3="00000000" w:csb0="000001FF" w:csb1="00000000"/>
   </w:font>
+  <w:font w:name="Arial">
+    <w:panose1 w:val="020B0604020202020204"/>
+    <w:charset w:val="00"/>
+    <w:family w:val="swiss"/>
+    <w:pitch w:val="variable"/>
+    <w:sig w:usb0="E0002AFF" w:usb1="C0007843" w:usb2="00000009" w:usb3="00000000" w:csb0="000001FF" w:csb1="00000000"/>
+  </w:font>
 </w:fonts>
 </file>
 
 <file path=word/glossary/settings.xml><?xml version="1.0" encoding="utf-8"?>
-<w:settings xmlns:mc="http://schemas.openxmlformats.org/markup-compatibility/2006" xmlns:o="urn:schemas-microsoft-com:office:office" xmlns:r="http://schemas.openxmlformats.org/officeDocument/2006/relationships" xmlns:m="http://schemas.openxmlformats.org/officeDocument/2006/math" xmlns:v="urn:schemas-microsoft-com:vml" xmlns:w10="urn:schemas-microsoft-com:office:word" xmlns:w="http://schemas.openxmlformats.org/wordprocessingml/2006/main" xmlns:w14="http://schemas.microsoft.com/office/word/2010/wordml" xmlns:w15="http://schemas.microsoft.com/office/word/2012/wordml" xmlns:w16se="http://schemas.microsoft.com/office/word/2015/wordml/symex" xmlns:sl="http://schemas.openxmlformats.org/schemaLibrary/2006/main" mc:Ignorable="w14 w15 w16se">
+<w:settings xmlns:mc="http://schemas.openxmlformats.org/markup-compatibility/2006" xmlns:o="urn:schemas-microsoft-com:office:office" xmlns:r="http://schemas.openxmlformats.org/officeDocument/2006/relationships" xmlns:m="http://schemas.openxmlformats.org/officeDocument/2006/math" xmlns:v="urn:schemas-microsoft-com:vml" xmlns:w10="urn:schemas-microsoft-com:office:word" xmlns:w="http://schemas.openxmlformats.org/wordprocessingml/2006/main" xmlns:w14="http://schemas.microsoft.com/office/word/2010/wordml" xmlns:w15="http://schemas.microsoft.com/office/word/2012/wordml" xmlns:w16cid="http://schemas.microsoft.com/office/word/2016/wordml/cid" xmlns:w16se="http://schemas.microsoft.com/office/word/2015/wordml/symex" xmlns:sl="http://schemas.openxmlformats.org/schemaLibrary/2006/main" mc:Ignorable="w14 w15 w16se w16cid">
   <w:view w:val="normal"/>
   <w:defaultTabStop w:val="720"/>
   <w:characterSpacingControl w:val="doNotCompress"/>
@@ -2860,12 +5116,14 @@
     <w:compatSetting w:name="enableOpenTypeFeatures" w:uri="http://schemas.microsoft.com/office/word" w:val="1"/>
     <w:compatSetting w:name="doNotFlipMirrorIndents" w:uri="http://schemas.microsoft.com/office/word" w:val="1"/>
     <w:compatSetting w:name="differentiateMultirowTableHeaders" w:uri="http://schemas.microsoft.com/office/word" w:val="1"/>
+    <w:compatSetting w:name="useWord2013TrackBottomHyphenation" w:uri="http://schemas.microsoft.com/office/word" w:val="1"/>
   </w:compat>
   <w:rsids>
     <w:rsidRoot w:val="00273880"/>
     <w:rsid w:val="00273880"/>
     <w:rsid w:val="0027734F"/>
     <w:rsid w:val="00380C95"/>
+    <w:rsid w:val="007916AD"/>
     <w:rsid w:val="00C1320C"/>
     <w:rsid w:val="00CA37EA"/>
   </w:rsids>
@@ -2891,7 +5149,7 @@
 </file>
 
 <file path=word/glossary/styles.xml><?xml version="1.0" encoding="utf-8"?>
-<w:styles xmlns:mc="http://schemas.openxmlformats.org/markup-compatibility/2006" xmlns:r="http://schemas.openxmlformats.org/officeDocument/2006/relationships" xmlns:w="http://schemas.openxmlformats.org/wordprocessingml/2006/main" xmlns:w14="http://schemas.microsoft.com/office/word/2010/wordml" xmlns:w15="http://schemas.microsoft.com/office/word/2012/wordml" xmlns:w16se="http://schemas.microsoft.com/office/word/2015/wordml/symex" mc:Ignorable="w14 w15 w16se">
+<w:styles xmlns:mc="http://schemas.openxmlformats.org/markup-compatibility/2006" xmlns:r="http://schemas.openxmlformats.org/officeDocument/2006/relationships" xmlns:w="http://schemas.openxmlformats.org/wordprocessingml/2006/main" xmlns:w14="http://schemas.microsoft.com/office/word/2010/wordml" xmlns:w15="http://schemas.microsoft.com/office/word/2012/wordml" xmlns:w16cid="http://schemas.microsoft.com/office/word/2016/wordml/cid" xmlns:w16se="http://schemas.microsoft.com/office/word/2015/wordml/symex" mc:Ignorable="w14 w15 w16se w16cid">
   <w:docDefaults>
     <w:rPrDefault>
       <w:rPr>
@@ -2907,7 +5165,7 @@
       </w:pPr>
     </w:pPrDefault>
   </w:docDefaults>
-  <w:latentStyles w:defLockedState="0" w:defUIPriority="99" w:defSemiHidden="0" w:defUnhideWhenUsed="0" w:defQFormat="0" w:count="372">
+  <w:latentStyles w:defLockedState="0" w:defUIPriority="99" w:defSemiHidden="0" w:defUnhideWhenUsed="0" w:defQFormat="0" w:count="375">
     <w:lsdException w:name="Normal" w:uiPriority="0" w:qFormat="1"/>
     <w:lsdException w:name="heading 1" w:uiPriority="9" w:qFormat="1"/>
     <w:lsdException w:name="heading 2" w:semiHidden="1" w:uiPriority="9" w:unhideWhenUsed="1" w:qFormat="1"/>
@@ -3013,7 +5271,6 @@
     <w:lsdException w:name="HTML Sample" w:semiHidden="1" w:unhideWhenUsed="1"/>
     <w:lsdException w:name="HTML Typewriter" w:semiHidden="1" w:unhideWhenUsed="1"/>
     <w:lsdException w:name="HTML Variable" w:semiHidden="1" w:unhideWhenUsed="1"/>
-    <w:lsdException w:name="Normal Table" w:semiHidden="1" w:unhideWhenUsed="1"/>
     <w:lsdException w:name="annotation subject" w:semiHidden="1" w:unhideWhenUsed="1"/>
     <w:lsdException w:name="No List" w:semiHidden="1" w:unhideWhenUsed="1"/>
     <w:lsdException w:name="Outline List 1" w:semiHidden="1" w:unhideWhenUsed="1"/>
@@ -3058,7 +5315,6 @@
     <w:lsdException w:name="Table Professional" w:semiHidden="1" w:unhideWhenUsed="1"/>
     <w:lsdException w:name="Table Subtle 1" w:semiHidden="1" w:unhideWhenUsed="1"/>
     <w:lsdException w:name="Table Subtle 2" w:semiHidden="1" w:unhideWhenUsed="1"/>
-    <w:lsdException w:name="Table Web 1" w:semiHidden="1" w:unhideWhenUsed="1"/>
     <w:lsdException w:name="Table Web 2" w:semiHidden="1" w:unhideWhenUsed="1"/>
     <w:lsdException w:name="Table Web 3" w:semiHidden="1" w:unhideWhenUsed="1"/>
     <w:lsdException w:name="Balloon Text" w:semiHidden="1" w:unhideWhenUsed="1"/>
@@ -3280,6 +5536,9 @@
     <w:lsdException w:name="List Table 6 Colorful Accent 6" w:uiPriority="51"/>
     <w:lsdException w:name="List Table 7 Colorful Accent 6" w:uiPriority="52"/>
     <w:lsdException w:name="Mention" w:semiHidden="1" w:unhideWhenUsed="1"/>
+    <w:lsdException w:name="Smart Hyperlink" w:semiHidden="1" w:unhideWhenUsed="1"/>
+    <w:lsdException w:name="Hashtag" w:semiHidden="1" w:unhideWhenUsed="1"/>
+    <w:lsdException w:name="Unresolved Mention" w:semiHidden="1" w:unhideWhenUsed="1"/>
   </w:latentStyles>
   <w:style w:type="paragraph" w:default="1" w:styleId="Normal">
     <w:name w:val="Normal"/>
@@ -3348,7 +5607,7 @@
 </file>
 
 <file path=word/glossary/webSettings.xml><?xml version="1.0" encoding="utf-8"?>
-<w:webSettings xmlns:mc="http://schemas.openxmlformats.org/markup-compatibility/2006" xmlns:r="http://schemas.openxmlformats.org/officeDocument/2006/relationships" xmlns:w="http://schemas.openxmlformats.org/wordprocessingml/2006/main" xmlns:w14="http://schemas.microsoft.com/office/word/2010/wordml" xmlns:w15="http://schemas.microsoft.com/office/word/2012/wordml" xmlns:w16se="http://schemas.microsoft.com/office/word/2015/wordml/symex" mc:Ignorable="w14 w15 w16se">
+<w:webSettings xmlns:mc="http://schemas.openxmlformats.org/markup-compatibility/2006" xmlns:r="http://schemas.openxmlformats.org/officeDocument/2006/relationships" xmlns:w="http://schemas.openxmlformats.org/wordprocessingml/2006/main" xmlns:w14="http://schemas.microsoft.com/office/word/2010/wordml" xmlns:w15="http://schemas.microsoft.com/office/word/2012/wordml" xmlns:w16cid="http://schemas.microsoft.com/office/word/2016/wordml/cid" xmlns:w16se="http://schemas.microsoft.com/office/word/2015/wordml/symex" mc:Ignorable="w14 w15 w16se w16cid">
   <w:optimizeForBrowser/>
   <w:allowPNG/>
 </w:webSettings>
@@ -3654,7 +5913,7 @@
 </file>
 
 <file path=customXml/itemProps1.xml><?xml version="1.0" encoding="utf-8"?>
-<ds:datastoreItem xmlns:ds="http://schemas.openxmlformats.org/officeDocument/2006/customXml" ds:itemID="{25D25F40-5AFC-40A9-80AD-5B258D0B2AD9}">
+<ds:datastoreItem xmlns:ds="http://schemas.openxmlformats.org/officeDocument/2006/customXml" ds:itemID="{60321D16-E0E8-48B7-BFAB-D32B926D4AB5}">
   <ds:schemaRefs>
     <ds:schemaRef ds:uri="http://schemas.openxmlformats.org/officeDocument/2006/bibliography"/>
   </ds:schemaRefs>

</xml_diff>